<commit_message>
added initial implementation of full photo array
</commit_message>
<xml_diff>
--- a/demos/album_pl/full/spec.docx
+++ b/demos/album_pl/full/spec.docx
@@ -167,275 +167,6 @@
         <w:tblLook w:val="04A0" w:firstRow="1" w:lastRow="0" w:firstColumn="1" w:lastColumn="0" w:noHBand="0" w:noVBand="1"/>
       </w:tblPr>
       <w:tblGrid>
-        <w:gridCol w:w="2394"/>
-        <w:gridCol w:w="2394"/>
-        <w:gridCol w:w="2394"/>
-        <w:gridCol w:w="2394"/>
-      </w:tblGrid>
-      <w:tr>
-        <w:tc>
-          <w:tcPr>
-            <w:tcW w:w="2394" w:type="dxa"/>
-          </w:tcPr>
-          <w:p>
-            <w:r>
-              <w:t>Subset</w:t>
-            </w:r>
-          </w:p>
-        </w:tc>
-        <w:tc>
-          <w:tcPr>
-            <w:tcW w:w="2394" w:type="dxa"/>
-          </w:tcPr>
-          <w:p>
-            <w:r>
-              <w:t>Atom</w:t>
-            </w:r>
-          </w:p>
-        </w:tc>
-        <w:tc>
-          <w:tcPr>
-            <w:tcW w:w="2394" w:type="dxa"/>
-          </w:tcPr>
-          <w:p>
-            <w:r>
-              <w:t>Extension mode</w:t>
-            </w:r>
-          </w:p>
-        </w:tc>
-        <w:tc>
-          <w:tcPr>
-            <w:tcW w:w="2394" w:type="dxa"/>
-          </w:tcPr>
-          <w:p>
-            <w:r>
-              <w:t>Cardinality</w:t>
-            </w:r>
-          </w:p>
-        </w:tc>
-      </w:tr>
-      <w:tr>
-        <w:tc>
-          <w:tcPr>
-            <w:tcW w:w="2394" w:type="dxa"/>
-          </w:tcPr>
-          <w:p>
-            <w:r>
-              <w:t>OWNER</w:t>
-            </w:r>
-          </w:p>
-        </w:tc>
-        <w:tc>
-          <w:tcPr>
-            <w:tcW w:w="2394" w:type="dxa"/>
-          </w:tcPr>
-          <w:p>
-            <w:r>
-              <w:t>User</w:t>
-            </w:r>
-          </w:p>
-        </w:tc>
-        <w:tc>
-          <w:tcPr>
-            <w:tcW w:w="2394" w:type="dxa"/>
-          </w:tcPr>
-          <w:p>
-            <w:r>
-              <w:t>exclusive</w:t>
-            </w:r>
-          </w:p>
-        </w:tc>
-        <w:tc>
-          <w:tcPr>
-            <w:tcW w:w="2394" w:type="dxa"/>
-          </w:tcPr>
-          <w:p>
-            <w:r>
-              <w:t>one</w:t>
-            </w:r>
-          </w:p>
-        </w:tc>
-      </w:tr>
-      <w:tr>
-        <w:tc>
-          <w:tcPr>
-            <w:tcW w:w="2394" w:type="dxa"/>
-          </w:tcPr>
-          <w:p>
-            <w:r>
-              <w:t>OWNER_GROUP</w:t>
-            </w:r>
-          </w:p>
-        </w:tc>
-        <w:tc>
-          <w:tcPr>
-            <w:tcW w:w="2394" w:type="dxa"/>
-          </w:tcPr>
-          <w:p>
-            <w:r>
-              <w:t>Group</w:t>
-            </w:r>
-          </w:p>
-        </w:tc>
-        <w:tc>
-          <w:tcPr>
-            <w:tcW w:w="2394" w:type="dxa"/>
-          </w:tcPr>
-          <w:p>
-            <w:r>
-              <w:t>exclusive</w:t>
-            </w:r>
-          </w:p>
-        </w:tc>
-        <w:tc>
-          <w:tcPr>
-            <w:tcW w:w="2394" w:type="dxa"/>
-          </w:tcPr>
-          <w:p>
-            <w:r>
-              <w:t>one</w:t>
-            </w:r>
-          </w:p>
-        </w:tc>
-      </w:tr>
-      <w:tr>
-        <w:tc>
-          <w:tcPr>
-            <w:tcW w:w="2394" w:type="dxa"/>
-          </w:tcPr>
-          <w:p>
-            <w:r>
-              <w:t>OWNER_GROUP_NAME</w:t>
-            </w:r>
-          </w:p>
-        </w:tc>
-        <w:tc>
-          <w:tcPr>
-            <w:tcW w:w="2394" w:type="dxa"/>
-          </w:tcPr>
-          <w:p>
-            <w:r>
-              <w:t>Name</w:t>
-            </w:r>
-          </w:p>
-        </w:tc>
-        <w:tc>
-          <w:tcPr>
-            <w:tcW w:w="2394" w:type="dxa"/>
-          </w:tcPr>
-          <w:p>
-            <w:r>
-              <w:t>exclusive</w:t>
-            </w:r>
-          </w:p>
-        </w:tc>
-        <w:tc>
-          <w:tcPr>
-            <w:tcW w:w="2394" w:type="dxa"/>
-          </w:tcPr>
-          <w:p>
-            <w:r>
-              <w:t>one</w:t>
-            </w:r>
-          </w:p>
-        </w:tc>
-      </w:tr>
-      <w:tr>
-        <w:tc>
-          <w:tcPr>
-            <w:tcW w:w="2394" w:type="dxa"/>
-          </w:tcPr>
-          <w:p>
-            <w:r>
-              <w:t>ONWER_PASSWD</w:t>
-            </w:r>
-          </w:p>
-        </w:tc>
-        <w:tc>
-          <w:tcPr>
-            <w:tcW w:w="2394" w:type="dxa"/>
-          </w:tcPr>
-          <w:p>
-            <w:r>
-              <w:t>Password</w:t>
-            </w:r>
-          </w:p>
-        </w:tc>
-        <w:tc>
-          <w:tcPr>
-            <w:tcW w:w="2394" w:type="dxa"/>
-          </w:tcPr>
-          <w:p>
-            <w:r>
-              <w:t>exclusive</w:t>
-            </w:r>
-          </w:p>
-        </w:tc>
-        <w:tc>
-          <w:tcPr>
-            <w:tcW w:w="2394" w:type="dxa"/>
-          </w:tcPr>
-          <w:p>
-            <w:r>
-              <w:t>one</w:t>
-            </w:r>
-          </w:p>
-        </w:tc>
-      </w:tr>
-      <w:tr>
-        <w:tc>
-          <w:tcPr>
-            <w:tcW w:w="2394" w:type="dxa"/>
-          </w:tcPr>
-          <w:p>
-            <w:r>
-              <w:t>OWNER_NAME</w:t>
-            </w:r>
-          </w:p>
-        </w:tc>
-        <w:tc>
-          <w:tcPr>
-            <w:tcW w:w="2394" w:type="dxa"/>
-          </w:tcPr>
-          <w:p>
-            <w:r>
-              <w:t>Name</w:t>
-            </w:r>
-          </w:p>
-        </w:tc>
-        <w:tc>
-          <w:tcPr>
-            <w:tcW w:w="2394" w:type="dxa"/>
-          </w:tcPr>
-          <w:p>
-            <w:r>
-              <w:t>exclusive</w:t>
-            </w:r>
-          </w:p>
-        </w:tc>
-        <w:tc>
-          <w:tcPr>
-            <w:tcW w:w="2394" w:type="dxa"/>
-          </w:tcPr>
-          <w:p>
-            <w:r>
-              <w:t>one</w:t>
-            </w:r>
-          </w:p>
-        </w:tc>
-      </w:tr>
-    </w:tbl>
-    <w:p>
-      <w:bookmarkStart w:id="0" w:name="_GoBack"/>
-      <w:bookmarkEnd w:id="0"/>
-    </w:p>
-    <w:tbl>
-      <w:tblPr>
-        <w:tblStyle w:val="TableGrid"/>
-        <w:tblW w:w="0" w:type="auto"/>
-        <w:tblLook w:val="04A0" w:firstRow="1" w:lastRow="0" w:firstColumn="1" w:lastColumn="0" w:noHBand="0" w:noVBand="1"/>
-      </w:tblPr>
-      <w:tblGrid>
         <w:gridCol w:w="4788"/>
         <w:gridCol w:w="4788"/>
       </w:tblGrid>
@@ -467,40 +198,31 @@
             <w:tcW w:w="4788" w:type="dxa"/>
           </w:tcPr>
           <w:p>
-            <w:proofErr w:type="spellStart"/>
             <w:r>
               <w:t>photoAt</w:t>
             </w:r>
-            <w:proofErr w:type="spellEnd"/>
-          </w:p>
-        </w:tc>
-        <w:tc>
-          <w:tcPr>
-            <w:tcW w:w="4788" w:type="dxa"/>
-          </w:tcPr>
-          <w:p>
-            <w:proofErr w:type="spellStart"/>
-            <w:r>
-              <w:t>seq</w:t>
-            </w:r>
-            <w:proofErr w:type="spellEnd"/>
-            <w:r>
-              <w:t xml:space="preserve"> Photo</w:t>
-            </w:r>
-          </w:p>
-        </w:tc>
-      </w:tr>
-      <w:tr>
-        <w:tc>
-          <w:tcPr>
-            <w:tcW w:w="4788" w:type="dxa"/>
-          </w:tcPr>
-          <w:p>
-            <w:proofErr w:type="spellStart"/>
+          </w:p>
+        </w:tc>
+        <w:tc>
+          <w:tcPr>
+            <w:tcW w:w="4788" w:type="dxa"/>
+          </w:tcPr>
+          <w:p>
+            <w:r>
+              <w:t>seq Photo</w:t>
+            </w:r>
+          </w:p>
+        </w:tc>
+      </w:tr>
+      <w:tr>
+        <w:tc>
+          <w:tcPr>
+            <w:tcW w:w="4788" w:type="dxa"/>
+          </w:tcPr>
+          <w:p>
             <w:r>
               <w:t>ownerName</w:t>
             </w:r>
-            <w:proofErr w:type="spellEnd"/>
           </w:p>
         </w:tc>
         <w:tc>
@@ -520,11 +242,9 @@
             <w:tcW w:w="4788" w:type="dxa"/>
           </w:tcPr>
           <w:p>
-            <w:proofErr w:type="spellStart"/>
             <w:r>
               <w:t>loggedIn</w:t>
             </w:r>
-            <w:proofErr w:type="spellEnd"/>
           </w:p>
         </w:tc>
         <w:tc>
@@ -632,11 +352,9 @@
             <w:tcW w:w="4788" w:type="dxa"/>
           </w:tcPr>
           <w:p>
-            <w:proofErr w:type="spellStart"/>
             <w:r>
               <w:t>groupPhotos</w:t>
             </w:r>
-            <w:proofErr w:type="spellEnd"/>
           </w:p>
         </w:tc>
         <w:tc>
@@ -691,21 +409,8 @@
           </w:tcPr>
           <w:p>
             <w:r>
-              <w:t>#</w:t>
-            </w:r>
-            <w:proofErr w:type="spellStart"/>
-            <w:r>
-              <w:t>photoAt.elems</w:t>
-            </w:r>
-            <w:proofErr w:type="spellEnd"/>
-            <w:r>
-              <w:t xml:space="preserve"> = #</w:t>
-            </w:r>
-            <w:proofErr w:type="spellStart"/>
-            <w:r>
-              <w:t>photoAt</w:t>
-            </w:r>
-            <w:proofErr w:type="spellEnd"/>
+              <w:t>#photoAt.elems = #photoAt</w:t>
+            </w:r>
           </w:p>
         </w:tc>
         <w:tc>
@@ -726,15 +431,7 @@
           </w:tcPr>
           <w:p>
             <w:r>
-              <w:t>#</w:t>
-            </w:r>
-            <w:proofErr w:type="spellStart"/>
-            <w:r>
-              <w:t>photoAt</w:t>
-            </w:r>
-            <w:proofErr w:type="spellEnd"/>
-            <w:r>
-              <w:t xml:space="preserve"> &lt;= 3</w:t>
+              <w:t>#photoAt &lt;= 3</w:t>
             </w:r>
           </w:p>
         </w:tc>
@@ -756,13 +453,8 @@
           </w:tcPr>
           <w:p>
             <w:r>
-              <w:t xml:space="preserve">lone </w:t>
-            </w:r>
-            <w:proofErr w:type="spellStart"/>
-            <w:r>
-              <w:t>loggedIn</w:t>
-            </w:r>
-            <w:proofErr w:type="spellEnd"/>
+              <w:t>lone loggedIn</w:t>
+            </w:r>
           </w:p>
         </w:tc>
         <w:tc>
@@ -826,13 +518,9 @@
             <w:tcW w:w="6999" w:type="dxa"/>
           </w:tcPr>
           <w:p>
-            <w:proofErr w:type="spellStart"/>
-            <w:r>
-              <w:t>groupPhotos</w:t>
-            </w:r>
-            <w:proofErr w:type="spellEnd"/>
-            <w:r>
-              <w:t xml:space="preserve"> in Photo -&gt; ran[groups]</w:t>
+            <w:r>
+              <w:lastRenderedPageBreak/>
+              <w:t>groupPhotos in Photo -&gt; ran[groups]</w:t>
             </w:r>
           </w:p>
         </w:tc>
@@ -883,11 +571,9 @@
             <w:tcW w:w="4788" w:type="dxa"/>
           </w:tcPr>
           <w:p>
-            <w:proofErr w:type="spellStart"/>
             <w:r>
               <w:t>init</w:t>
             </w:r>
-            <w:proofErr w:type="spellEnd"/>
           </w:p>
         </w:tc>
         <w:tc>
@@ -902,7 +588,13 @@
           <w:tcPr>
             <w:tcW w:w="4788" w:type="dxa"/>
           </w:tcPr>
-          <w:p/>
+          <w:p>
+            <w:r>
+              <w:t>OWNER : User, OWNER_PASSWD : Password, OWNER_NAME : Name, OWNER_GROUP_NAME : Name, OWNER_GROUP : Group</w:t>
+            </w:r>
+            <w:bookmarkStart w:id="0" w:name="_GoBack"/>
+            <w:bookmarkEnd w:id="0"/>
+          </w:p>
         </w:tc>
         <w:tc>
           <w:tcPr>
@@ -921,11 +613,9 @@
             <w:tcW w:w="4788" w:type="dxa"/>
           </w:tcPr>
           <w:p>
-            <w:proofErr w:type="spellStart"/>
             <w:r>
               <w:t>photoAt</w:t>
             </w:r>
-            <w:proofErr w:type="spellEnd"/>
           </w:p>
         </w:tc>
         <w:tc>
@@ -945,11 +635,9 @@
             <w:tcW w:w="4788" w:type="dxa"/>
           </w:tcPr>
           <w:p>
-            <w:proofErr w:type="spellStart"/>
             <w:r>
               <w:t>ownerName</w:t>
             </w:r>
-            <w:proofErr w:type="spellEnd"/>
           </w:p>
         </w:tc>
         <w:tc>
@@ -969,11 +657,9 @@
             <w:tcW w:w="4788" w:type="dxa"/>
           </w:tcPr>
           <w:p>
-            <w:proofErr w:type="spellStart"/>
             <w:r>
               <w:t>lggedIn</w:t>
             </w:r>
-            <w:proofErr w:type="spellEnd"/>
           </w:p>
         </w:tc>
         <w:tc>
@@ -1168,11 +854,9 @@
             <w:tcW w:w="1600" w:type="dxa"/>
           </w:tcPr>
           <w:p>
-            <w:proofErr w:type="spellStart"/>
             <w:r>
               <w:t>addPhoto</w:t>
             </w:r>
-            <w:proofErr w:type="spellEnd"/>
           </w:p>
         </w:tc>
         <w:tc>
@@ -1208,28 +892,13 @@
           </w:tcPr>
           <w:p>
             <w:r>
-              <w:t xml:space="preserve">p:Photo, </w:t>
-            </w:r>
-            <w:proofErr w:type="spellStart"/>
-            <w:r>
-              <w:t>owner_group:Group,</w:t>
-            </w:r>
-            <w:proofErr w:type="spellEnd"/>
-          </w:p>
-          <w:p>
-            <w:proofErr w:type="gramStart"/>
-            <w:r>
-              <w:t>report</w:t>
-            </w:r>
-            <w:proofErr w:type="gramEnd"/>
-            <w:r>
-              <w:t>!:</w:t>
-            </w:r>
-            <w:proofErr w:type="spellStart"/>
-            <w:r>
-              <w:t>Int</w:t>
-            </w:r>
-            <w:proofErr w:type="spellEnd"/>
+              <w:t>p:Photo, owner_group:Group,</w:t>
+            </w:r>
+          </w:p>
+          <w:p>
+            <w:r>
+              <w:t>report!:Int</w:t>
+            </w:r>
           </w:p>
         </w:tc>
         <w:tc>
@@ -1241,19 +910,9 @@
             <w:pPr>
               <w:jc w:val="center"/>
             </w:pPr>
-            <w:proofErr w:type="spellStart"/>
-            <w:r>
-              <w:t>ownerName</w:t>
-            </w:r>
-            <w:proofErr w:type="spellEnd"/>
-            <w:r>
-              <w:t xml:space="preserve"> in </w:t>
-            </w:r>
-            <w:proofErr w:type="spellStart"/>
-            <w:r>
-              <w:t>loggedIn</w:t>
-            </w:r>
-            <w:proofErr w:type="spellEnd"/>
+            <w:r>
+              <w:t>ownerName in loggedIn</w:t>
+            </w:r>
           </w:p>
         </w:tc>
         <w:tc>
@@ -1264,19 +923,9 @@
             <w:pPr>
               <w:jc w:val="center"/>
             </w:pPr>
-            <w:proofErr w:type="spellStart"/>
-            <w:r>
-              <w:t>ownerName</w:t>
-            </w:r>
-            <w:proofErr w:type="spellEnd"/>
-            <w:r>
-              <w:t xml:space="preserve"> !in </w:t>
-            </w:r>
-            <w:proofErr w:type="spellStart"/>
-            <w:r>
-              <w:t>loggedIn</w:t>
-            </w:r>
-            <w:proofErr w:type="spellEnd"/>
+            <w:r>
+              <w:t>ownerName !in loggedIn</w:t>
+            </w:r>
           </w:p>
         </w:tc>
       </w:tr>
@@ -1298,15 +947,7 @@
               <w:jc w:val="center"/>
             </w:pPr>
             <w:r>
-              <w:t>#</w:t>
-            </w:r>
-            <w:proofErr w:type="spellStart"/>
-            <w:r>
-              <w:t>photoAt</w:t>
-            </w:r>
-            <w:proofErr w:type="spellEnd"/>
-            <w:r>
-              <w:t xml:space="preserve"> &lt; 3</w:t>
+              <w:t>#photoAt &lt; 3</w:t>
             </w:r>
           </w:p>
         </w:tc>
@@ -1316,15 +957,7 @@
           </w:tcPr>
           <w:p>
             <w:r>
-              <w:t>#</w:t>
-            </w:r>
-            <w:proofErr w:type="spellStart"/>
-            <w:r>
-              <w:t>photoAt</w:t>
-            </w:r>
-            <w:proofErr w:type="spellEnd"/>
-            <w:r>
-              <w:t xml:space="preserve"> &gt;= 3</w:t>
+              <w:t>#photoAt &gt;= 3</w:t>
             </w:r>
           </w:p>
         </w:tc>
@@ -1353,15 +986,59 @@
           </w:tcPr>
           <w:p>
             <w:r>
-              <w:t>p !in ran[</w:t>
-            </w:r>
-            <w:proofErr w:type="spellStart"/>
+              <w:t>p !in ran[photoAt]</w:t>
+            </w:r>
+          </w:p>
+        </w:tc>
+        <w:tc>
+          <w:tcPr>
+            <w:tcW w:w="1778" w:type="dxa"/>
+          </w:tcPr>
+          <w:p>
+            <w:r>
+              <w:t>p in ran[photoAt]</w:t>
+            </w:r>
+          </w:p>
+        </w:tc>
+        <w:tc>
+          <w:tcPr>
+            <w:tcW w:w="1617" w:type="dxa"/>
+          </w:tcPr>
+          <w:p>
+            <w:r>
+              <w:t>true</w:t>
+            </w:r>
+          </w:p>
+        </w:tc>
+        <w:tc>
+          <w:tcPr>
+            <w:tcW w:w="2399" w:type="dxa"/>
+          </w:tcPr>
+          <w:p>
+            <w:r>
+              <w:t>true</w:t>
+            </w:r>
+          </w:p>
+        </w:tc>
+      </w:tr>
+      <w:tr>
+        <w:tc>
+          <w:tcPr>
+            <w:tcW w:w="1600" w:type="dxa"/>
+          </w:tcPr>
+          <w:p>
             <w:r>
               <w:t>photoAt</w:t>
             </w:r>
-            <w:proofErr w:type="spellEnd"/>
-            <w:r>
-              <w:t>]</w:t>
+          </w:p>
+        </w:tc>
+        <w:tc>
+          <w:tcPr>
+            <w:tcW w:w="2768" w:type="dxa"/>
+          </w:tcPr>
+          <w:p>
+            <w:r>
+              <w:t>photoAt.add[p]</w:t>
             </w:r>
           </w:p>
         </w:tc>
@@ -1370,21 +1047,8 @@
             <w:tcW w:w="1778" w:type="dxa"/>
           </w:tcPr>
           <w:p>
-            <w:proofErr w:type="spellStart"/>
-            <w:r>
-              <w:t>p in</w:t>
-            </w:r>
-            <w:proofErr w:type="spellEnd"/>
-            <w:r>
-              <w:t xml:space="preserve"> ran[</w:t>
-            </w:r>
-            <w:proofErr w:type="spellStart"/>
-            <w:r>
-              <w:t>photoAt</w:t>
-            </w:r>
-            <w:proofErr w:type="spellEnd"/>
-            <w:r>
-              <w:t>]</w:t>
+            <w:r>
+              <w:t>=</w:t>
             </w:r>
           </w:p>
         </w:tc>
@@ -1394,7 +1058,7 @@
           </w:tcPr>
           <w:p>
             <w:r>
-              <w:t>true</w:t>
+              <w:t>=</w:t>
             </w:r>
           </w:p>
         </w:tc>
@@ -1404,7 +1068,7 @@
           </w:tcPr>
           <w:p>
             <w:r>
-              <w:t>true</w:t>
+              <w:t>=</w:t>
             </w:r>
           </w:p>
         </w:tc>
@@ -1415,11 +1079,9 @@
             <w:tcW w:w="1600" w:type="dxa"/>
           </w:tcPr>
           <w:p>
-            <w:proofErr w:type="spellStart"/>
-            <w:r>
-              <w:t>photoAt</w:t>
-            </w:r>
-            <w:proofErr w:type="spellEnd"/>
+            <w:r>
+              <w:t>groupPhotos</w:t>
+            </w:r>
           </w:p>
         </w:tc>
         <w:tc>
@@ -1427,13 +1089,8 @@
             <w:tcW w:w="2768" w:type="dxa"/>
           </w:tcPr>
           <w:p>
-            <w:proofErr w:type="spellStart"/>
-            <w:r>
-              <w:t>photoAt.add</w:t>
-            </w:r>
-            <w:proofErr w:type="spellEnd"/>
-            <w:r>
-              <w:t>[p]</w:t>
+            <w:r>
+              <w:t>groupPhotos + p -&gt; owner_group</w:t>
             </w:r>
           </w:p>
         </w:tc>
@@ -1474,77 +1131,8 @@
             <w:tcW w:w="1600" w:type="dxa"/>
           </w:tcPr>
           <w:p>
-            <w:proofErr w:type="spellStart"/>
-            <w:r>
-              <w:t>groupPhotos</w:t>
-            </w:r>
-            <w:proofErr w:type="spellEnd"/>
-          </w:p>
-        </w:tc>
-        <w:tc>
-          <w:tcPr>
-            <w:tcW w:w="2768" w:type="dxa"/>
-          </w:tcPr>
-          <w:p>
-            <w:proofErr w:type="spellStart"/>
-            <w:r>
-              <w:t>groupPhotos</w:t>
-            </w:r>
-            <w:proofErr w:type="spellEnd"/>
-            <w:r>
-              <w:t xml:space="preserve"> + p -&gt; </w:t>
-            </w:r>
-            <w:proofErr w:type="spellStart"/>
-            <w:r>
-              <w:t>owner_group</w:t>
-            </w:r>
-            <w:proofErr w:type="spellEnd"/>
-          </w:p>
-        </w:tc>
-        <w:tc>
-          <w:tcPr>
-            <w:tcW w:w="1778" w:type="dxa"/>
-          </w:tcPr>
-          <w:p>
-            <w:r>
-              <w:t>=</w:t>
-            </w:r>
-          </w:p>
-        </w:tc>
-        <w:tc>
-          <w:tcPr>
-            <w:tcW w:w="1617" w:type="dxa"/>
-          </w:tcPr>
-          <w:p>
-            <w:r>
-              <w:t>=</w:t>
-            </w:r>
-          </w:p>
-        </w:tc>
-        <w:tc>
-          <w:tcPr>
-            <w:tcW w:w="2399" w:type="dxa"/>
-          </w:tcPr>
-          <w:p>
-            <w:r>
-              <w:t>=</w:t>
-            </w:r>
-          </w:p>
-        </w:tc>
-      </w:tr>
-      <w:tr>
-        <w:tc>
-          <w:tcPr>
-            <w:tcW w:w="1600" w:type="dxa"/>
-          </w:tcPr>
-          <w:p>
-            <w:proofErr w:type="gramStart"/>
-            <w:r>
-              <w:t>report</w:t>
-            </w:r>
-            <w:proofErr w:type="gramEnd"/>
-            <w:r>
-              <w:t>!</w:t>
+            <w:r>
+              <w:t>report!</w:t>
             </w:r>
           </w:p>
         </w:tc>
@@ -1632,11 +1220,9 @@
             <w:tcW w:w="2511" w:type="dxa"/>
           </w:tcPr>
           <w:p>
-            <w:proofErr w:type="spellStart"/>
             <w:r>
               <w:t>viewPhotos</w:t>
             </w:r>
-            <w:proofErr w:type="spellEnd"/>
           </w:p>
         </w:tc>
         <w:tc>
@@ -1658,22 +1244,12 @@
             <w:tcW w:w="2511" w:type="dxa"/>
           </w:tcPr>
           <w:p>
-            <w:proofErr w:type="gramStart"/>
-            <w:r>
-              <w:t>result</w:t>
-            </w:r>
-            <w:proofErr w:type="gramEnd"/>
-            <w:r>
-              <w:t>!:set Photo</w:t>
-            </w:r>
-            <w:r>
-              <w:t>, report!:</w:t>
-            </w:r>
-            <w:proofErr w:type="spellStart"/>
-            <w:r>
-              <w:t>Int</w:t>
-            </w:r>
-            <w:proofErr w:type="spellEnd"/>
+            <w:r>
+              <w:t>result!:set Photo</w:t>
+            </w:r>
+            <w:r>
+              <w:t>, report!:Int</w:t>
+            </w:r>
           </w:p>
         </w:tc>
         <w:tc>
@@ -1682,13 +1258,8 @@
           </w:tcPr>
           <w:p>
             <w:r>
-              <w:t xml:space="preserve">one </w:t>
-            </w:r>
-            <w:proofErr w:type="spellStart"/>
-            <w:r>
-              <w:t>loggedIn</w:t>
-            </w:r>
-            <w:proofErr w:type="spellEnd"/>
+              <w:t>one loggedIn</w:t>
+            </w:r>
           </w:p>
         </w:tc>
         <w:tc>
@@ -1697,13 +1268,8 @@
           </w:tcPr>
           <w:p>
             <w:r>
-              <w:t xml:space="preserve">no </w:t>
-            </w:r>
-            <w:proofErr w:type="spellStart"/>
-            <w:r>
-              <w:t>loggedIn</w:t>
-            </w:r>
-            <w:proofErr w:type="spellEnd"/>
+              <w:t>no loggedIn</w:t>
+            </w:r>
           </w:p>
         </w:tc>
       </w:tr>
@@ -1713,13 +1279,8 @@
             <w:tcW w:w="2511" w:type="dxa"/>
           </w:tcPr>
           <w:p>
-            <w:proofErr w:type="gramStart"/>
-            <w:r>
-              <w:t>result</w:t>
-            </w:r>
-            <w:proofErr w:type="gramEnd"/>
-            <w:r>
-              <w:t>!</w:t>
+            <w:r>
+              <w:t>result!</w:t>
             </w:r>
           </w:p>
         </w:tc>
@@ -1728,11 +1289,9 @@
             <w:tcW w:w="2911" w:type="dxa"/>
           </w:tcPr>
           <w:p>
-            <w:proofErr w:type="spellStart"/>
             <w:r>
               <w:t>photoAt.elems</w:t>
             </w:r>
-            <w:proofErr w:type="spellEnd"/>
           </w:p>
         </w:tc>
         <w:tc>
@@ -1752,13 +1311,8 @@
             <w:tcW w:w="2511" w:type="dxa"/>
           </w:tcPr>
           <w:p>
-            <w:proofErr w:type="gramStart"/>
-            <w:r>
-              <w:t>report</w:t>
-            </w:r>
-            <w:proofErr w:type="gramEnd"/>
-            <w:r>
-              <w:t>!</w:t>
+            <w:r>
+              <w:t>report!</w:t>
             </w:r>
           </w:p>
         </w:tc>

</xml_diff>

<commit_message>
finished writing the complete spec
</commit_message>
<xml_diff>
--- a/demos/album_pl/full/spec.docx
+++ b/demos/album_pl/full/spec.docx
@@ -158,30 +158,6 @@
           </w:p>
         </w:tc>
       </w:tr>
-      <w:tr>
-        <w:tc>
-          <w:tcPr>
-            <w:tcW w:w="4788" w:type="dxa"/>
-          </w:tcPr>
-          <w:p>
-            <w:proofErr w:type="spellStart"/>
-            <w:r>
-              <w:t>Int</w:t>
-            </w:r>
-            <w:proofErr w:type="spellEnd"/>
-          </w:p>
-        </w:tc>
-        <w:tc>
-          <w:tcPr>
-            <w:tcW w:w="4788" w:type="dxa"/>
-          </w:tcPr>
-          <w:p>
-            <w:r>
-              <w:t>4</w:t>
-            </w:r>
-          </w:p>
-        </w:tc>
-      </w:tr>
     </w:tbl>
     <w:p/>
     <w:tbl>
@@ -298,8 +274,42 @@
             <w:r>
               <w:t>NO_PHOTO</w:t>
             </w:r>
-            <w:bookmarkStart w:id="0" w:name="_GoBack"/>
-            <w:bookmarkEnd w:id="0"/>
+          </w:p>
+        </w:tc>
+      </w:tr>
+      <w:tr>
+        <w:tc>
+          <w:tcPr>
+            <w:tcW w:w="9576" w:type="dxa"/>
+          </w:tcPr>
+          <w:p>
+            <w:r>
+              <w:t>REM_OWNER</w:t>
+            </w:r>
+          </w:p>
+        </w:tc>
+      </w:tr>
+      <w:tr>
+        <w:tc>
+          <w:tcPr>
+            <w:tcW w:w="9576" w:type="dxa"/>
+          </w:tcPr>
+          <w:p>
+            <w:r>
+              <w:t>REM_OWNER_GROUP</w:t>
+            </w:r>
+          </w:p>
+        </w:tc>
+      </w:tr>
+      <w:tr>
+        <w:tc>
+          <w:tcPr>
+            <w:tcW w:w="9576" w:type="dxa"/>
+          </w:tcPr>
+          <w:p>
+            <w:r>
+              <w:t>NO_GROUP</w:t>
+            </w:r>
           </w:p>
         </w:tc>
       </w:tr>
@@ -375,6 +385,7 @@
           <w:p>
             <w:proofErr w:type="spellStart"/>
             <w:r>
+              <w:lastRenderedPageBreak/>
               <w:t>ownerName</w:t>
             </w:r>
             <w:proofErr w:type="spellEnd"/>
@@ -422,7 +433,6 @@
           </w:tcPr>
           <w:p>
             <w:r>
-              <w:lastRenderedPageBreak/>
               <w:t>groups</w:t>
             </w:r>
           </w:p>
@@ -524,6 +534,30 @@
           <w:p>
             <w:r>
               <w:t>Photo -&gt; Group</w:t>
+            </w:r>
+          </w:p>
+        </w:tc>
+      </w:tr>
+      <w:tr>
+        <w:tc>
+          <w:tcPr>
+            <w:tcW w:w="4788" w:type="dxa"/>
+          </w:tcPr>
+          <w:p>
+            <w:proofErr w:type="spellStart"/>
+            <w:r>
+              <w:t>ownerGroupName</w:t>
+            </w:r>
+            <w:proofErr w:type="spellEnd"/>
+          </w:p>
+        </w:tc>
+        <w:tc>
+          <w:tcPr>
+            <w:tcW w:w="4788" w:type="dxa"/>
+          </w:tcPr>
+          <w:p>
+            <w:r>
+              <w:t>Name</w:t>
             </w:r>
           </w:p>
         </w:tc>
@@ -948,13 +982,7 @@
           </w:tcPr>
           <w:p>
             <w:r>
-              <w:t>OWNER_</w:t>
-            </w:r>
-            <w:r>
-              <w:t>GROUP_</w:t>
-            </w:r>
-            <w:r>
-              <w:t>NAME</w:t>
+              <w:t>OWNER_GROUP_NAME</w:t>
             </w:r>
             <w:r>
               <w:t xml:space="preserve"> -&gt; </w:t>
@@ -989,6 +1017,30 @@
             </w:r>
             <w:r>
               <w:t>OWNER</w:t>
+            </w:r>
+          </w:p>
+        </w:tc>
+      </w:tr>
+      <w:tr>
+        <w:tc>
+          <w:tcPr>
+            <w:tcW w:w="4788" w:type="dxa"/>
+          </w:tcPr>
+          <w:p>
+            <w:proofErr w:type="spellStart"/>
+            <w:r>
+              <w:t>ownerGroupName</w:t>
+            </w:r>
+            <w:proofErr w:type="spellEnd"/>
+          </w:p>
+        </w:tc>
+        <w:tc>
+          <w:tcPr>
+            <w:tcW w:w="4788" w:type="dxa"/>
+          </w:tcPr>
+          <w:p>
+            <w:r>
+              <w:t>OWNER_GROUP_NAME</w:t>
             </w:r>
           </w:p>
         </w:tc>
@@ -1094,24 +1146,17 @@
             </w:r>
             <w:proofErr w:type="spellStart"/>
             <w:r>
-              <w:t>owner_group:Group,</w:t>
-            </w:r>
-            <w:proofErr w:type="spellEnd"/>
-          </w:p>
-          <w:p>
-            <w:proofErr w:type="gramStart"/>
-            <w:r>
-              <w:t>report</w:t>
-            </w:r>
-            <w:proofErr w:type="gramEnd"/>
-            <w:r>
-              <w:t>!:</w:t>
-            </w:r>
-            <w:proofErr w:type="spellStart"/>
-            <w:r>
-              <w:t>Int</w:t>
-            </w:r>
-            <w:proofErr w:type="spellEnd"/>
+              <w:t>owner_group:Group</w:t>
+            </w:r>
+            <w:proofErr w:type="spellEnd"/>
+            <w:r>
+              <w:t>,</w:t>
+            </w:r>
+          </w:p>
+          <w:p>
+            <w:r>
+              <w:t>report!:Report</w:t>
+            </w:r>
           </w:p>
         </w:tc>
         <w:tc>
@@ -1482,7 +1527,7 @@
       <w:tblGrid>
         <w:gridCol w:w="1638"/>
         <w:gridCol w:w="3784"/>
-        <w:gridCol w:w="2911"/>
+        <w:gridCol w:w="4136"/>
       </w:tblGrid>
       <w:tr>
         <w:tc>
@@ -1503,7 +1548,7 @@
         </w:tc>
         <w:tc>
           <w:tcPr>
-            <w:tcW w:w="2911" w:type="dxa"/>
+            <w:tcW w:w="4136" w:type="dxa"/>
           </w:tcPr>
           <w:p/>
         </w:tc>
@@ -1529,7 +1574,7 @@
         </w:tc>
         <w:tc>
           <w:tcPr>
-            <w:tcW w:w="2911" w:type="dxa"/>
+            <w:tcW w:w="4136" w:type="dxa"/>
           </w:tcPr>
           <w:p/>
         </w:tc>
@@ -1540,22 +1585,59 @@
             <w:tcW w:w="1638" w:type="dxa"/>
           </w:tcPr>
           <w:p>
+            <w:r>
+              <w:t>result!:set Photo</w:t>
+            </w:r>
+            <w:r>
+              <w:t>, report!:Report</w:t>
+            </w:r>
+          </w:p>
+        </w:tc>
+        <w:tc>
+          <w:tcPr>
+            <w:tcW w:w="3784" w:type="dxa"/>
+          </w:tcPr>
+          <w:p>
+            <w:r>
+              <w:t xml:space="preserve">one </w:t>
+            </w:r>
+            <w:proofErr w:type="spellStart"/>
+            <w:r>
+              <w:t>loggedIn</w:t>
+            </w:r>
+            <w:proofErr w:type="spellEnd"/>
+          </w:p>
+        </w:tc>
+        <w:tc>
+          <w:tcPr>
+            <w:tcW w:w="4136" w:type="dxa"/>
+          </w:tcPr>
+          <w:p>
+            <w:r>
+              <w:t xml:space="preserve">no </w:t>
+            </w:r>
+            <w:proofErr w:type="spellStart"/>
+            <w:r>
+              <w:t>loggedIn</w:t>
+            </w:r>
+            <w:proofErr w:type="spellEnd"/>
+          </w:p>
+        </w:tc>
+      </w:tr>
+      <w:tr>
+        <w:tc>
+          <w:tcPr>
+            <w:tcW w:w="1638" w:type="dxa"/>
+          </w:tcPr>
+          <w:p>
             <w:proofErr w:type="gramStart"/>
             <w:r>
               <w:t>result</w:t>
             </w:r>
             <w:proofErr w:type="gramEnd"/>
             <w:r>
-              <w:t>!:set Photo</w:t>
-            </w:r>
-            <w:r>
-              <w:t>, report!:</w:t>
-            </w:r>
-            <w:proofErr w:type="spellStart"/>
-            <w:r>
-              <w:t>Int</w:t>
-            </w:r>
-            <w:proofErr w:type="spellEnd"/>
+              <w:t>!</w:t>
+            </w:r>
           </w:p>
         </w:tc>
         <w:tc>
@@ -1563,29 +1645,21 @@
             <w:tcW w:w="3784" w:type="dxa"/>
           </w:tcPr>
           <w:p>
-            <w:r>
-              <w:t xml:space="preserve">one </w:t>
-            </w:r>
-            <w:proofErr w:type="spellStart"/>
-            <w:r>
-              <w:t>loggedIn</w:t>
-            </w:r>
-            <w:proofErr w:type="spellEnd"/>
-          </w:p>
-        </w:tc>
-        <w:tc>
-          <w:tcPr>
-            <w:tcW w:w="2911" w:type="dxa"/>
-          </w:tcPr>
-          <w:p>
-            <w:r>
-              <w:t xml:space="preserve">no </w:t>
-            </w:r>
-            <w:proofErr w:type="spellStart"/>
-            <w:r>
-              <w:t>loggedIn</w:t>
-            </w:r>
-            <w:proofErr w:type="spellEnd"/>
+            <w:proofErr w:type="spellStart"/>
+            <w:r>
+              <w:t>photoAt.elems</w:t>
+            </w:r>
+            <w:proofErr w:type="spellEnd"/>
+          </w:p>
+        </w:tc>
+        <w:tc>
+          <w:tcPr>
+            <w:tcW w:w="4136" w:type="dxa"/>
+          </w:tcPr>
+          <w:p>
+            <w:r>
+              <w:t>=</w:t>
+            </w:r>
           </w:p>
         </w:tc>
       </w:tr>
@@ -1597,7 +1671,7 @@
           <w:p>
             <w:proofErr w:type="gramStart"/>
             <w:r>
-              <w:t>result</w:t>
+              <w:t>report</w:t>
             </w:r>
             <w:proofErr w:type="gramEnd"/>
             <w:r>
@@ -1610,45 +1684,6 @@
             <w:tcW w:w="3784" w:type="dxa"/>
           </w:tcPr>
           <w:p>
-            <w:proofErr w:type="spellStart"/>
-            <w:r>
-              <w:t>photoAt.elems</w:t>
-            </w:r>
-            <w:proofErr w:type="spellEnd"/>
-          </w:p>
-        </w:tc>
-        <w:tc>
-          <w:tcPr>
-            <w:tcW w:w="2911" w:type="dxa"/>
-          </w:tcPr>
-          <w:p>
-            <w:r>
-              <w:t>=</w:t>
-            </w:r>
-          </w:p>
-        </w:tc>
-      </w:tr>
-      <w:tr>
-        <w:tc>
-          <w:tcPr>
-            <w:tcW w:w="1638" w:type="dxa"/>
-          </w:tcPr>
-          <w:p>
-            <w:proofErr w:type="gramStart"/>
-            <w:r>
-              <w:t>report</w:t>
-            </w:r>
-            <w:proofErr w:type="gramEnd"/>
-            <w:r>
-              <w:t>!</w:t>
-            </w:r>
-          </w:p>
-        </w:tc>
-        <w:tc>
-          <w:tcPr>
-            <w:tcW w:w="3784" w:type="dxa"/>
-          </w:tcPr>
-          <w:p>
             <w:r>
               <w:t>OK</w:t>
             </w:r>
@@ -1656,7 +1691,7 @@
         </w:tc>
         <w:tc>
           <w:tcPr>
-            <w:tcW w:w="2911" w:type="dxa"/>
+            <w:tcW w:w="4136" w:type="dxa"/>
           </w:tcPr>
           <w:p>
             <w:r>
@@ -1674,10 +1709,10 @@
         <w:tblLook w:val="04A0" w:firstRow="1" w:lastRow="0" w:firstColumn="1" w:lastColumn="0" w:noHBand="0" w:noVBand="1"/>
       </w:tblPr>
       <w:tblGrid>
-        <w:gridCol w:w="1638"/>
-        <w:gridCol w:w="3150"/>
-        <w:gridCol w:w="2394"/>
-        <w:gridCol w:w="2394"/>
+        <w:gridCol w:w="1679"/>
+        <w:gridCol w:w="3133"/>
+        <w:gridCol w:w="2383"/>
+        <w:gridCol w:w="2381"/>
       </w:tblGrid>
       <w:tr>
         <w:tc>
@@ -1749,17 +1784,12 @@
           </w:tcPr>
           <w:p>
             <w:proofErr w:type="spellStart"/>
-            <w:proofErr w:type="gramStart"/>
             <w:r>
               <w:t>i</w:t>
             </w:r>
             <w:proofErr w:type="spellEnd"/>
             <w:r>
-              <w:t xml:space="preserve"> :</w:t>
-            </w:r>
-            <w:proofErr w:type="gramEnd"/>
-            <w:r>
-              <w:t xml:space="preserve"> </w:t>
+              <w:t xml:space="preserve"> : </w:t>
             </w:r>
             <w:proofErr w:type="spellStart"/>
             <w:r>
@@ -1770,13 +1800,8 @@
             </w:r>
             <w:proofErr w:type="spellEnd"/>
             <w:r>
-              <w:t>!:</w:t>
-            </w:r>
-            <w:proofErr w:type="spellStart"/>
-            <w:r>
-              <w:t>Int</w:t>
-            </w:r>
-            <w:proofErr w:type="spellEnd"/>
+              <w:t>!:Report</w:t>
+            </w:r>
           </w:p>
         </w:tc>
         <w:tc>
@@ -2104,13 +2129,11 @@
             <w:vMerge w:val="restart"/>
           </w:tcPr>
           <w:p>
-            <w:proofErr w:type="gramStart"/>
             <w:r>
               <w:t>n:</w:t>
             </w:r>
-            <w:proofErr w:type="gramEnd"/>
-            <w:r>
-              <w:t>Name,p:Password,report!:Int</w:t>
+            <w:r>
+              <w:t>Name,p:Password,report!:Report</w:t>
             </w:r>
           </w:p>
         </w:tc>
@@ -2473,7 +2496,10 @@
           </w:tcPr>
           <w:p>
             <w:r>
-              <w:t>n:Name,p:Password,u:User,report!:Int</w:t>
+              <w:t>n:Na</w:t>
+            </w:r>
+            <w:r>
+              <w:t>me,p:Password,u:User,report!:Report</w:t>
             </w:r>
           </w:p>
         </w:tc>
@@ -2603,7 +2629,7 @@
           </w:tcPr>
           <w:p>
             <w:r>
-              <w:t>u in Users - ran[users]</w:t>
+              <w:t>u in User - ran[users]</w:t>
             </w:r>
           </w:p>
         </w:tc>
@@ -2611,7 +2637,11 @@
           <w:tcPr>
             <w:tcW w:w="2088" w:type="dxa"/>
           </w:tcPr>
-          <w:p/>
+          <w:p>
+            <w:r>
+              <w:t>true</w:t>
+            </w:r>
+          </w:p>
         </w:tc>
       </w:tr>
       <w:tr>
@@ -2765,7 +2795,8 @@
       </w:tblPr>
       <w:tblGrid>
         <w:gridCol w:w="1638"/>
-        <w:gridCol w:w="3212"/>
+        <w:gridCol w:w="2250"/>
+        <w:gridCol w:w="962"/>
         <w:gridCol w:w="1575"/>
         <w:gridCol w:w="1693"/>
         <w:gridCol w:w="1458"/>
@@ -2784,6 +2815,7 @@
         <w:tc>
           <w:tcPr>
             <w:tcW w:w="3212" w:type="dxa"/>
+            <w:gridSpan w:val="2"/>
           </w:tcPr>
           <w:p/>
         </w:tc>
@@ -2822,6 +2854,7 @@
         <w:tc>
           <w:tcPr>
             <w:tcW w:w="3212" w:type="dxa"/>
+            <w:gridSpan w:val="2"/>
           </w:tcPr>
           <w:p/>
         </w:tc>
@@ -2852,14 +2885,17 @@
           </w:tcPr>
           <w:p>
             <w:r>
-              <w:t>n:Name,nu:Name,g:Group,report!:Int</w:t>
+              <w:t>n:</w:t>
+            </w:r>
+            <w:r>
+              <w:t>Name,nu:Name,g:Group,report!:Report</w:t>
             </w:r>
           </w:p>
         </w:tc>
         <w:tc>
           <w:tcPr>
             <w:tcW w:w="6480" w:type="dxa"/>
-            <w:gridSpan w:val="3"/>
+            <w:gridSpan w:val="4"/>
           </w:tcPr>
           <w:p>
             <w:pPr>
@@ -2912,7 +2948,7 @@
         <w:tc>
           <w:tcPr>
             <w:tcW w:w="4787" w:type="dxa"/>
-            <w:gridSpan w:val="2"/>
+            <w:gridSpan w:val="3"/>
           </w:tcPr>
           <w:p>
             <w:pPr>
@@ -2970,7 +3006,7 @@
         </w:tc>
         <w:tc>
           <w:tcPr>
-            <w:tcW w:w="3212" w:type="dxa"/>
+            <w:tcW w:w="2250" w:type="dxa"/>
           </w:tcPr>
           <w:p>
             <w:r>
@@ -2988,7 +3024,8 @@
         </w:tc>
         <w:tc>
           <w:tcPr>
-            <w:tcW w:w="1575" w:type="dxa"/>
+            <w:tcW w:w="2537" w:type="dxa"/>
+            <w:gridSpan w:val="2"/>
           </w:tcPr>
           <w:p>
             <w:r>
@@ -3035,7 +3072,7 @@
         </w:tc>
         <w:tc>
           <w:tcPr>
-            <w:tcW w:w="3212" w:type="dxa"/>
+            <w:tcW w:w="2250" w:type="dxa"/>
           </w:tcPr>
           <w:p>
             <w:r>
@@ -3045,11 +3082,21 @@
         </w:tc>
         <w:tc>
           <w:tcPr>
-            <w:tcW w:w="1575" w:type="dxa"/>
-          </w:tcPr>
-          <w:p>
-            <w:r>
-              <w:t>g in Groups – ran[groups]</w:t>
+            <w:tcW w:w="2537" w:type="dxa"/>
+            <w:gridSpan w:val="2"/>
+          </w:tcPr>
+          <w:p>
+            <w:r>
+              <w:t xml:space="preserve">g in </w:t>
+            </w:r>
+            <w:r>
+              <w:t>Group</w:t>
+            </w:r>
+            <w:r>
+              <w:t xml:space="preserve"> -</w:t>
+            </w:r>
+            <w:r>
+              <w:t xml:space="preserve"> ran[groups]</w:t>
             </w:r>
           </w:p>
         </w:tc>
@@ -3087,7 +3134,7 @@
         </w:tc>
         <w:tc>
           <w:tcPr>
-            <w:tcW w:w="3212" w:type="dxa"/>
+            <w:tcW w:w="2250" w:type="dxa"/>
           </w:tcPr>
           <w:p>
             <w:r>
@@ -3097,7 +3144,8 @@
         </w:tc>
         <w:tc>
           <w:tcPr>
-            <w:tcW w:w="1575" w:type="dxa"/>
+            <w:tcW w:w="2537" w:type="dxa"/>
+            <w:gridSpan w:val="2"/>
           </w:tcPr>
           <w:p>
             <w:r>
@@ -3139,7 +3187,7 @@
         </w:tc>
         <w:tc>
           <w:tcPr>
-            <w:tcW w:w="3212" w:type="dxa"/>
+            <w:tcW w:w="2250" w:type="dxa"/>
           </w:tcPr>
           <w:p>
             <w:r>
@@ -3149,7 +3197,8 @@
         </w:tc>
         <w:tc>
           <w:tcPr>
-            <w:tcW w:w="1575" w:type="dxa"/>
+            <w:tcW w:w="2537" w:type="dxa"/>
+            <w:gridSpan w:val="2"/>
           </w:tcPr>
           <w:p>
             <w:r>
@@ -3196,7 +3245,7 @@
         </w:tc>
         <w:tc>
           <w:tcPr>
-            <w:tcW w:w="3212" w:type="dxa"/>
+            <w:tcW w:w="2250" w:type="dxa"/>
           </w:tcPr>
           <w:p>
             <w:r>
@@ -3206,7 +3255,8 @@
         </w:tc>
         <w:tc>
           <w:tcPr>
-            <w:tcW w:w="1575" w:type="dxa"/>
+            <w:tcW w:w="2537" w:type="dxa"/>
+            <w:gridSpan w:val="2"/>
           </w:tcPr>
           <w:p>
             <w:r>
@@ -3227,6 +3277,1367 @@
         <w:tc>
           <w:tcPr>
             <w:tcW w:w="1458" w:type="dxa"/>
+          </w:tcPr>
+          <w:p>
+            <w:r>
+              <w:t>NOT_AUTH</w:t>
+            </w:r>
+          </w:p>
+        </w:tc>
+      </w:tr>
+    </w:tbl>
+    <w:p/>
+    <w:tbl>
+      <w:tblPr>
+        <w:tblStyle w:val="TableGrid"/>
+        <w:tblW w:w="0" w:type="auto"/>
+        <w:tblLook w:val="04A0" w:firstRow="1" w:lastRow="0" w:firstColumn="1" w:lastColumn="0" w:noHBand="0" w:noVBand="1"/>
+      </w:tblPr>
+      <w:tblGrid>
+        <w:gridCol w:w="1915"/>
+        <w:gridCol w:w="1915"/>
+        <w:gridCol w:w="1915"/>
+        <w:gridCol w:w="1915"/>
+        <w:gridCol w:w="1916"/>
+      </w:tblGrid>
+      <w:tr>
+        <w:tc>
+          <w:tcPr>
+            <w:tcW w:w="1915" w:type="dxa"/>
+          </w:tcPr>
+          <w:p>
+            <w:r>
+              <w:t>Operation</w:t>
+            </w:r>
+          </w:p>
+        </w:tc>
+        <w:tc>
+          <w:tcPr>
+            <w:tcW w:w="1915" w:type="dxa"/>
+          </w:tcPr>
+          <w:p/>
+        </w:tc>
+        <w:tc>
+          <w:tcPr>
+            <w:tcW w:w="1915" w:type="dxa"/>
+          </w:tcPr>
+          <w:p/>
+        </w:tc>
+        <w:tc>
+          <w:tcPr>
+            <w:tcW w:w="1915" w:type="dxa"/>
+          </w:tcPr>
+          <w:p/>
+        </w:tc>
+        <w:tc>
+          <w:tcPr>
+            <w:tcW w:w="1916" w:type="dxa"/>
+          </w:tcPr>
+          <w:p/>
+        </w:tc>
+      </w:tr>
+      <w:tr>
+        <w:tc>
+          <w:tcPr>
+            <w:tcW w:w="1915" w:type="dxa"/>
+          </w:tcPr>
+          <w:p>
+            <w:proofErr w:type="spellStart"/>
+            <w:r>
+              <w:t>removeUser</w:t>
+            </w:r>
+            <w:proofErr w:type="spellEnd"/>
+          </w:p>
+        </w:tc>
+        <w:tc>
+          <w:tcPr>
+            <w:tcW w:w="1915" w:type="dxa"/>
+          </w:tcPr>
+          <w:p/>
+        </w:tc>
+        <w:tc>
+          <w:tcPr>
+            <w:tcW w:w="1915" w:type="dxa"/>
+          </w:tcPr>
+          <w:p/>
+        </w:tc>
+        <w:tc>
+          <w:tcPr>
+            <w:tcW w:w="1915" w:type="dxa"/>
+          </w:tcPr>
+          <w:p/>
+        </w:tc>
+        <w:tc>
+          <w:tcPr>
+            <w:tcW w:w="1916" w:type="dxa"/>
+          </w:tcPr>
+          <w:p/>
+        </w:tc>
+      </w:tr>
+      <w:tr>
+        <w:tc>
+          <w:tcPr>
+            <w:tcW w:w="1915" w:type="dxa"/>
+            <w:vMerge w:val="restart"/>
+          </w:tcPr>
+          <w:p>
+            <w:r>
+              <w:t>n:Name</w:t>
+            </w:r>
+            <w:r>
+              <w:t>, report!:Report</w:t>
+            </w:r>
+          </w:p>
+        </w:tc>
+        <w:tc>
+          <w:tcPr>
+            <w:tcW w:w="5745" w:type="dxa"/>
+            <w:gridSpan w:val="3"/>
+          </w:tcPr>
+          <w:p>
+            <w:pPr>
+              <w:jc w:val="center"/>
+            </w:pPr>
+            <w:proofErr w:type="spellStart"/>
+            <w:r>
+              <w:t>ownerName</w:t>
+            </w:r>
+            <w:proofErr w:type="spellEnd"/>
+            <w:r>
+              <w:t xml:space="preserve"> in </w:t>
+            </w:r>
+            <w:proofErr w:type="spellStart"/>
+            <w:r>
+              <w:t>loggedIn</w:t>
+            </w:r>
+            <w:proofErr w:type="spellEnd"/>
+          </w:p>
+        </w:tc>
+        <w:tc>
+          <w:tcPr>
+            <w:tcW w:w="1916" w:type="dxa"/>
+          </w:tcPr>
+          <w:p>
+            <w:proofErr w:type="spellStart"/>
+            <w:r>
+              <w:t>ownerName</w:t>
+            </w:r>
+            <w:proofErr w:type="spellEnd"/>
+            <w:r>
+              <w:t xml:space="preserve"> !in </w:t>
+            </w:r>
+            <w:proofErr w:type="spellStart"/>
+            <w:r>
+              <w:t>loggedIn</w:t>
+            </w:r>
+            <w:proofErr w:type="spellEnd"/>
+          </w:p>
+        </w:tc>
+      </w:tr>
+      <w:tr>
+        <w:tc>
+          <w:tcPr>
+            <w:tcW w:w="1915" w:type="dxa"/>
+            <w:vMerge/>
+          </w:tcPr>
+          <w:p/>
+        </w:tc>
+        <w:tc>
+          <w:tcPr>
+            <w:tcW w:w="1915" w:type="dxa"/>
+          </w:tcPr>
+          <w:p>
+            <w:r>
+              <w:t xml:space="preserve">n in </w:t>
+            </w:r>
+            <w:proofErr w:type="spellStart"/>
+            <w:r>
+              <w:t>dom</w:t>
+            </w:r>
+            <w:proofErr w:type="spellEnd"/>
+            <w:r>
+              <w:t>[users]</w:t>
+            </w:r>
+          </w:p>
+        </w:tc>
+        <w:tc>
+          <w:tcPr>
+            <w:tcW w:w="3830" w:type="dxa"/>
+            <w:gridSpan w:val="2"/>
+          </w:tcPr>
+          <w:p>
+            <w:pPr>
+              <w:jc w:val="center"/>
+            </w:pPr>
+            <w:r>
+              <w:t xml:space="preserve">n !in </w:t>
+            </w:r>
+            <w:proofErr w:type="spellStart"/>
+            <w:r>
+              <w:t>dom</w:t>
+            </w:r>
+            <w:proofErr w:type="spellEnd"/>
+            <w:r>
+              <w:t>[users]</w:t>
+            </w:r>
+          </w:p>
+        </w:tc>
+        <w:tc>
+          <w:tcPr>
+            <w:tcW w:w="1916" w:type="dxa"/>
+          </w:tcPr>
+          <w:p>
+            <w:r>
+              <w:t>true</w:t>
+            </w:r>
+          </w:p>
+        </w:tc>
+      </w:tr>
+      <w:tr>
+        <w:tc>
+          <w:tcPr>
+            <w:tcW w:w="1915" w:type="dxa"/>
+            <w:vMerge/>
+          </w:tcPr>
+          <w:p/>
+        </w:tc>
+        <w:tc>
+          <w:tcPr>
+            <w:tcW w:w="1915" w:type="dxa"/>
+          </w:tcPr>
+          <w:p>
+            <w:r>
+              <w:t xml:space="preserve">n != </w:t>
+            </w:r>
+            <w:proofErr w:type="spellStart"/>
+            <w:r>
+              <w:t>ownerName</w:t>
+            </w:r>
+            <w:proofErr w:type="spellEnd"/>
+          </w:p>
+        </w:tc>
+        <w:tc>
+          <w:tcPr>
+            <w:tcW w:w="1915" w:type="dxa"/>
+          </w:tcPr>
+          <w:p>
+            <w:r>
+              <w:t xml:space="preserve">n = </w:t>
+            </w:r>
+            <w:proofErr w:type="spellStart"/>
+            <w:r>
+              <w:t>ownerName</w:t>
+            </w:r>
+            <w:proofErr w:type="spellEnd"/>
+          </w:p>
+        </w:tc>
+        <w:tc>
+          <w:tcPr>
+            <w:tcW w:w="1915" w:type="dxa"/>
+          </w:tcPr>
+          <w:p>
+            <w:r>
+              <w:t>true</w:t>
+            </w:r>
+          </w:p>
+        </w:tc>
+        <w:tc>
+          <w:tcPr>
+            <w:tcW w:w="1916" w:type="dxa"/>
+          </w:tcPr>
+          <w:p>
+            <w:r>
+              <w:t>true</w:t>
+            </w:r>
+          </w:p>
+        </w:tc>
+      </w:tr>
+      <w:tr>
+        <w:tc>
+          <w:tcPr>
+            <w:tcW w:w="1915" w:type="dxa"/>
+          </w:tcPr>
+          <w:p>
+            <w:r>
+              <w:t>users</w:t>
+            </w:r>
+          </w:p>
+        </w:tc>
+        <w:tc>
+          <w:tcPr>
+            <w:tcW w:w="1915" w:type="dxa"/>
+          </w:tcPr>
+          <w:p>
+            <w:r>
+              <w:t>(Name-n) &lt;: users</w:t>
+            </w:r>
+          </w:p>
+        </w:tc>
+        <w:tc>
+          <w:tcPr>
+            <w:tcW w:w="1915" w:type="dxa"/>
+          </w:tcPr>
+          <w:p>
+            <w:r>
+              <w:t>=</w:t>
+            </w:r>
+          </w:p>
+        </w:tc>
+        <w:tc>
+          <w:tcPr>
+            <w:tcW w:w="1915" w:type="dxa"/>
+          </w:tcPr>
+          <w:p>
+            <w:r>
+              <w:t>=</w:t>
+            </w:r>
+          </w:p>
+        </w:tc>
+        <w:tc>
+          <w:tcPr>
+            <w:tcW w:w="1916" w:type="dxa"/>
+          </w:tcPr>
+          <w:p>
+            <w:r>
+              <w:t>=</w:t>
+            </w:r>
+          </w:p>
+        </w:tc>
+      </w:tr>
+      <w:tr>
+        <w:tc>
+          <w:tcPr>
+            <w:tcW w:w="1915" w:type="dxa"/>
+          </w:tcPr>
+          <w:p>
+            <w:r>
+              <w:t>members</w:t>
+            </w:r>
+          </w:p>
+        </w:tc>
+        <w:tc>
+          <w:tcPr>
+            <w:tcW w:w="1915" w:type="dxa"/>
+          </w:tcPr>
+          <w:p>
+            <w:proofErr w:type="gramStart"/>
+            <w:r>
+              <w:t>members</w:t>
+            </w:r>
+            <w:proofErr w:type="gramEnd"/>
+            <w:r>
+              <w:t xml:space="preserve"> :&gt; (User -users[n])</w:t>
+            </w:r>
+          </w:p>
+        </w:tc>
+        <w:tc>
+          <w:tcPr>
+            <w:tcW w:w="1915" w:type="dxa"/>
+          </w:tcPr>
+          <w:p>
+            <w:r>
+              <w:t>=</w:t>
+            </w:r>
+          </w:p>
+        </w:tc>
+        <w:tc>
+          <w:tcPr>
+            <w:tcW w:w="1915" w:type="dxa"/>
+          </w:tcPr>
+          <w:p>
+            <w:r>
+              <w:t>=</w:t>
+            </w:r>
+          </w:p>
+        </w:tc>
+        <w:tc>
+          <w:tcPr>
+            <w:tcW w:w="1916" w:type="dxa"/>
+          </w:tcPr>
+          <w:p>
+            <w:r>
+              <w:t>=</w:t>
+            </w:r>
+          </w:p>
+        </w:tc>
+      </w:tr>
+      <w:tr>
+        <w:tc>
+          <w:tcPr>
+            <w:tcW w:w="1915" w:type="dxa"/>
+          </w:tcPr>
+          <w:p>
+            <w:proofErr w:type="gramStart"/>
+            <w:r>
+              <w:t>report</w:t>
+            </w:r>
+            <w:proofErr w:type="gramEnd"/>
+            <w:r>
+              <w:t>!</w:t>
+            </w:r>
+          </w:p>
+        </w:tc>
+        <w:tc>
+          <w:tcPr>
+            <w:tcW w:w="1915" w:type="dxa"/>
+          </w:tcPr>
+          <w:p>
+            <w:r>
+              <w:t>OK</w:t>
+            </w:r>
+          </w:p>
+        </w:tc>
+        <w:tc>
+          <w:tcPr>
+            <w:tcW w:w="1915" w:type="dxa"/>
+          </w:tcPr>
+          <w:p>
+            <w:r>
+              <w:t>REMOVE_OWNER</w:t>
+            </w:r>
+          </w:p>
+        </w:tc>
+        <w:tc>
+          <w:tcPr>
+            <w:tcW w:w="1915" w:type="dxa"/>
+          </w:tcPr>
+          <w:p>
+            <w:r>
+              <w:t>MISSING_USER</w:t>
+            </w:r>
+          </w:p>
+        </w:tc>
+        <w:tc>
+          <w:tcPr>
+            <w:tcW w:w="1916" w:type="dxa"/>
+          </w:tcPr>
+          <w:p>
+            <w:r>
+              <w:t>NOT_AUTH</w:t>
+            </w:r>
+          </w:p>
+        </w:tc>
+      </w:tr>
+    </w:tbl>
+    <w:p/>
+    <w:tbl>
+      <w:tblPr>
+        <w:tblStyle w:val="TableGrid"/>
+        <w:tblW w:w="0" w:type="auto"/>
+        <w:tblLayout w:type="fixed"/>
+        <w:tblLook w:val="04A0" w:firstRow="1" w:lastRow="0" w:firstColumn="1" w:lastColumn="0" w:noHBand="0" w:noVBand="1"/>
+      </w:tblPr>
+      <w:tblGrid>
+        <w:gridCol w:w="2268"/>
+        <w:gridCol w:w="2610"/>
+        <w:gridCol w:w="204"/>
+        <w:gridCol w:w="1146"/>
+        <w:gridCol w:w="2070"/>
+        <w:gridCol w:w="1278"/>
+      </w:tblGrid>
+      <w:tr>
+        <w:tc>
+          <w:tcPr>
+            <w:tcW w:w="2268" w:type="dxa"/>
+          </w:tcPr>
+          <w:p>
+            <w:r>
+              <w:t>Operation</w:t>
+            </w:r>
+          </w:p>
+        </w:tc>
+        <w:tc>
+          <w:tcPr>
+            <w:tcW w:w="2814" w:type="dxa"/>
+            <w:gridSpan w:val="2"/>
+          </w:tcPr>
+          <w:p/>
+        </w:tc>
+        <w:tc>
+          <w:tcPr>
+            <w:tcW w:w="1146" w:type="dxa"/>
+          </w:tcPr>
+          <w:p/>
+        </w:tc>
+        <w:tc>
+          <w:tcPr>
+            <w:tcW w:w="2070" w:type="dxa"/>
+          </w:tcPr>
+          <w:p/>
+        </w:tc>
+        <w:tc>
+          <w:tcPr>
+            <w:tcW w:w="1278" w:type="dxa"/>
+          </w:tcPr>
+          <w:p/>
+        </w:tc>
+      </w:tr>
+      <w:tr>
+        <w:tc>
+          <w:tcPr>
+            <w:tcW w:w="2268" w:type="dxa"/>
+          </w:tcPr>
+          <w:p>
+            <w:proofErr w:type="spellStart"/>
+            <w:r>
+              <w:t>removeGroup</w:t>
+            </w:r>
+            <w:proofErr w:type="spellEnd"/>
+          </w:p>
+        </w:tc>
+        <w:tc>
+          <w:tcPr>
+            <w:tcW w:w="2814" w:type="dxa"/>
+            <w:gridSpan w:val="2"/>
+          </w:tcPr>
+          <w:p/>
+        </w:tc>
+        <w:tc>
+          <w:tcPr>
+            <w:tcW w:w="1146" w:type="dxa"/>
+          </w:tcPr>
+          <w:p/>
+        </w:tc>
+        <w:tc>
+          <w:tcPr>
+            <w:tcW w:w="2070" w:type="dxa"/>
+          </w:tcPr>
+          <w:p/>
+        </w:tc>
+        <w:tc>
+          <w:tcPr>
+            <w:tcW w:w="1278" w:type="dxa"/>
+          </w:tcPr>
+          <w:p/>
+        </w:tc>
+      </w:tr>
+      <w:tr>
+        <w:tc>
+          <w:tcPr>
+            <w:tcW w:w="2268" w:type="dxa"/>
+            <w:vMerge w:val="restart"/>
+          </w:tcPr>
+          <w:p>
+            <w:proofErr w:type="gramStart"/>
+            <w:r>
+              <w:t>n :</w:t>
+            </w:r>
+            <w:proofErr w:type="gramEnd"/>
+            <w:r>
+              <w:t xml:space="preserve"> Name</w:t>
+            </w:r>
+            <w:r>
+              <w:t xml:space="preserve">, </w:t>
+            </w:r>
+            <w:r>
+              <w:t>report! : Report</w:t>
+            </w:r>
+          </w:p>
+        </w:tc>
+        <w:tc>
+          <w:tcPr>
+            <w:tcW w:w="6030" w:type="dxa"/>
+            <w:gridSpan w:val="4"/>
+          </w:tcPr>
+          <w:p>
+            <w:pPr>
+              <w:jc w:val="center"/>
+            </w:pPr>
+            <w:proofErr w:type="spellStart"/>
+            <w:r>
+              <w:t>ownerName</w:t>
+            </w:r>
+            <w:proofErr w:type="spellEnd"/>
+            <w:r>
+              <w:t xml:space="preserve"> in </w:t>
+            </w:r>
+            <w:proofErr w:type="spellStart"/>
+            <w:r>
+              <w:t>loggedIn</w:t>
+            </w:r>
+            <w:proofErr w:type="spellEnd"/>
+          </w:p>
+        </w:tc>
+        <w:tc>
+          <w:tcPr>
+            <w:tcW w:w="1278" w:type="dxa"/>
+          </w:tcPr>
+          <w:p>
+            <w:proofErr w:type="spellStart"/>
+            <w:r>
+              <w:t>ownerName</w:t>
+            </w:r>
+            <w:proofErr w:type="spellEnd"/>
+            <w:r>
+              <w:t xml:space="preserve"> !in </w:t>
+            </w:r>
+            <w:proofErr w:type="spellStart"/>
+            <w:r>
+              <w:t>loggedIn</w:t>
+            </w:r>
+            <w:proofErr w:type="spellEnd"/>
+          </w:p>
+        </w:tc>
+      </w:tr>
+      <w:tr>
+        <w:tc>
+          <w:tcPr>
+            <w:tcW w:w="2268" w:type="dxa"/>
+            <w:vMerge/>
+          </w:tcPr>
+          <w:p/>
+        </w:tc>
+        <w:tc>
+          <w:tcPr>
+            <w:tcW w:w="3960" w:type="dxa"/>
+            <w:gridSpan w:val="3"/>
+          </w:tcPr>
+          <w:p>
+            <w:r>
+              <w:t xml:space="preserve">n != </w:t>
+            </w:r>
+            <w:proofErr w:type="spellStart"/>
+            <w:r>
+              <w:t>ownerGroupName</w:t>
+            </w:r>
+            <w:bookmarkStart w:id="0" w:name="_GoBack"/>
+            <w:bookmarkEnd w:id="0"/>
+            <w:proofErr w:type="spellEnd"/>
+          </w:p>
+        </w:tc>
+        <w:tc>
+          <w:tcPr>
+            <w:tcW w:w="2070" w:type="dxa"/>
+          </w:tcPr>
+          <w:p>
+            <w:r>
+              <w:t xml:space="preserve">n = </w:t>
+            </w:r>
+            <w:proofErr w:type="spellStart"/>
+            <w:r>
+              <w:t>ownerGroupName</w:t>
+            </w:r>
+            <w:proofErr w:type="spellEnd"/>
+          </w:p>
+        </w:tc>
+        <w:tc>
+          <w:tcPr>
+            <w:tcW w:w="1278" w:type="dxa"/>
+          </w:tcPr>
+          <w:p>
+            <w:r>
+              <w:t>true</w:t>
+            </w:r>
+          </w:p>
+        </w:tc>
+      </w:tr>
+      <w:tr>
+        <w:tc>
+          <w:tcPr>
+            <w:tcW w:w="2268" w:type="dxa"/>
+            <w:vMerge/>
+          </w:tcPr>
+          <w:p/>
+        </w:tc>
+        <w:tc>
+          <w:tcPr>
+            <w:tcW w:w="2610" w:type="dxa"/>
+          </w:tcPr>
+          <w:p>
+            <w:r>
+              <w:t xml:space="preserve">n in </w:t>
+            </w:r>
+            <w:proofErr w:type="spellStart"/>
+            <w:r>
+              <w:t>dom</w:t>
+            </w:r>
+            <w:proofErr w:type="spellEnd"/>
+            <w:r>
+              <w:t>[groups]</w:t>
+            </w:r>
+          </w:p>
+        </w:tc>
+        <w:tc>
+          <w:tcPr>
+            <w:tcW w:w="1350" w:type="dxa"/>
+            <w:gridSpan w:val="2"/>
+          </w:tcPr>
+          <w:p>
+            <w:r>
+              <w:t xml:space="preserve">n !in </w:t>
+            </w:r>
+            <w:proofErr w:type="spellStart"/>
+            <w:r>
+              <w:t>dom</w:t>
+            </w:r>
+            <w:proofErr w:type="spellEnd"/>
+            <w:r>
+              <w:t>[groups]</w:t>
+            </w:r>
+          </w:p>
+        </w:tc>
+        <w:tc>
+          <w:tcPr>
+            <w:tcW w:w="2070" w:type="dxa"/>
+          </w:tcPr>
+          <w:p>
+            <w:r>
+              <w:t>true</w:t>
+            </w:r>
+          </w:p>
+        </w:tc>
+        <w:tc>
+          <w:tcPr>
+            <w:tcW w:w="1278" w:type="dxa"/>
+          </w:tcPr>
+          <w:p>
+            <w:r>
+              <w:t>true</w:t>
+            </w:r>
+          </w:p>
+        </w:tc>
+      </w:tr>
+      <w:tr>
+        <w:tc>
+          <w:tcPr>
+            <w:tcW w:w="2268" w:type="dxa"/>
+          </w:tcPr>
+          <w:p>
+            <w:proofErr w:type="spellStart"/>
+            <w:r>
+              <w:t>groupPhotos</w:t>
+            </w:r>
+            <w:proofErr w:type="spellEnd"/>
+          </w:p>
+        </w:tc>
+        <w:tc>
+          <w:tcPr>
+            <w:tcW w:w="2610" w:type="dxa"/>
+          </w:tcPr>
+          <w:p>
+            <w:proofErr w:type="spellStart"/>
+            <w:proofErr w:type="gramStart"/>
+            <w:r>
+              <w:t>groupPhotos</w:t>
+            </w:r>
+            <w:proofErr w:type="spellEnd"/>
+            <w:proofErr w:type="gramEnd"/>
+            <w:r>
+              <w:t xml:space="preserve"> :&gt; Group </w:t>
+            </w:r>
+            <w:r>
+              <w:t>-</w:t>
+            </w:r>
+            <w:r>
+              <w:t xml:space="preserve"> n</w:t>
+            </w:r>
+          </w:p>
+        </w:tc>
+        <w:tc>
+          <w:tcPr>
+            <w:tcW w:w="1350" w:type="dxa"/>
+            <w:gridSpan w:val="2"/>
+          </w:tcPr>
+          <w:p>
+            <w:r>
+              <w:t>=</w:t>
+            </w:r>
+          </w:p>
+        </w:tc>
+        <w:tc>
+          <w:tcPr>
+            <w:tcW w:w="2070" w:type="dxa"/>
+          </w:tcPr>
+          <w:p>
+            <w:r>
+              <w:t>=</w:t>
+            </w:r>
+          </w:p>
+        </w:tc>
+        <w:tc>
+          <w:tcPr>
+            <w:tcW w:w="1278" w:type="dxa"/>
+          </w:tcPr>
+          <w:p>
+            <w:r>
+              <w:t>=</w:t>
+            </w:r>
+          </w:p>
+        </w:tc>
+      </w:tr>
+      <w:tr>
+        <w:tc>
+          <w:tcPr>
+            <w:tcW w:w="2268" w:type="dxa"/>
+          </w:tcPr>
+          <w:p>
+            <w:proofErr w:type="spellStart"/>
+            <w:r>
+              <w:t>photoAt</w:t>
+            </w:r>
+            <w:proofErr w:type="spellEnd"/>
+          </w:p>
+        </w:tc>
+        <w:tc>
+          <w:tcPr>
+            <w:tcW w:w="2610" w:type="dxa"/>
+          </w:tcPr>
+          <w:p>
+            <w:r>
+              <w:t>squash[</w:t>
+            </w:r>
+            <w:proofErr w:type="spellStart"/>
+            <w:r>
+              <w:t>photoAt</w:t>
+            </w:r>
+            <w:proofErr w:type="spellEnd"/>
+            <w:r>
+              <w:t xml:space="preserve"> :&gt; </w:t>
+            </w:r>
+            <w:proofErr w:type="spellStart"/>
+            <w:r>
+              <w:t>groupPhotos</w:t>
+            </w:r>
+            <w:proofErr w:type="spellEnd"/>
+            <w:r>
+              <w:t>.(Group-n)]</w:t>
+            </w:r>
+          </w:p>
+        </w:tc>
+        <w:tc>
+          <w:tcPr>
+            <w:tcW w:w="1350" w:type="dxa"/>
+            <w:gridSpan w:val="2"/>
+          </w:tcPr>
+          <w:p>
+            <w:r>
+              <w:t>=</w:t>
+            </w:r>
+          </w:p>
+        </w:tc>
+        <w:tc>
+          <w:tcPr>
+            <w:tcW w:w="2070" w:type="dxa"/>
+          </w:tcPr>
+          <w:p>
+            <w:r>
+              <w:t>=</w:t>
+            </w:r>
+          </w:p>
+        </w:tc>
+        <w:tc>
+          <w:tcPr>
+            <w:tcW w:w="1278" w:type="dxa"/>
+          </w:tcPr>
+          <w:p>
+            <w:r>
+              <w:t>=</w:t>
+            </w:r>
+          </w:p>
+        </w:tc>
+      </w:tr>
+      <w:tr>
+        <w:tc>
+          <w:tcPr>
+            <w:tcW w:w="2268" w:type="dxa"/>
+          </w:tcPr>
+          <w:p>
+            <w:proofErr w:type="gramStart"/>
+            <w:r>
+              <w:t>report</w:t>
+            </w:r>
+            <w:proofErr w:type="gramEnd"/>
+            <w:r>
+              <w:t>!</w:t>
+            </w:r>
+          </w:p>
+        </w:tc>
+        <w:tc>
+          <w:tcPr>
+            <w:tcW w:w="2610" w:type="dxa"/>
+          </w:tcPr>
+          <w:p>
+            <w:r>
+              <w:t>OK</w:t>
+            </w:r>
+          </w:p>
+        </w:tc>
+        <w:tc>
+          <w:tcPr>
+            <w:tcW w:w="1350" w:type="dxa"/>
+            <w:gridSpan w:val="2"/>
+          </w:tcPr>
+          <w:p>
+            <w:r>
+              <w:t>NO_GROUP</w:t>
+            </w:r>
+          </w:p>
+        </w:tc>
+        <w:tc>
+          <w:tcPr>
+            <w:tcW w:w="2070" w:type="dxa"/>
+          </w:tcPr>
+          <w:p>
+            <w:r>
+              <w:t>REM_OWNER_GROUP</w:t>
+            </w:r>
+          </w:p>
+        </w:tc>
+        <w:tc>
+          <w:tcPr>
+            <w:tcW w:w="1278" w:type="dxa"/>
+          </w:tcPr>
+          <w:p>
+            <w:r>
+              <w:t>NOT_AUTH</w:t>
+            </w:r>
+          </w:p>
+        </w:tc>
+      </w:tr>
+    </w:tbl>
+    <w:p/>
+    <w:tbl>
+      <w:tblPr>
+        <w:tblStyle w:val="TableGrid"/>
+        <w:tblW w:w="0" w:type="auto"/>
+        <w:tblLook w:val="04A0" w:firstRow="1" w:lastRow="0" w:firstColumn="1" w:lastColumn="0" w:noHBand="0" w:noVBand="1"/>
+      </w:tblPr>
+      <w:tblGrid>
+        <w:gridCol w:w="1792"/>
+        <w:gridCol w:w="2876"/>
+        <w:gridCol w:w="1771"/>
+        <w:gridCol w:w="1777"/>
+        <w:gridCol w:w="1360"/>
+      </w:tblGrid>
+      <w:tr>
+        <w:tc>
+          <w:tcPr>
+            <w:tcW w:w="1638" w:type="dxa"/>
+          </w:tcPr>
+          <w:p>
+            <w:r>
+              <w:t>Operation</w:t>
+            </w:r>
+          </w:p>
+        </w:tc>
+        <w:tc>
+          <w:tcPr>
+            <w:tcW w:w="2970" w:type="dxa"/>
+          </w:tcPr>
+          <w:p/>
+        </w:tc>
+        <w:tc>
+          <w:tcPr>
+            <w:tcW w:w="1800" w:type="dxa"/>
+          </w:tcPr>
+          <w:p/>
+        </w:tc>
+        <w:tc>
+          <w:tcPr>
+            <w:tcW w:w="1800" w:type="dxa"/>
+          </w:tcPr>
+          <w:p/>
+        </w:tc>
+        <w:tc>
+          <w:tcPr>
+            <w:tcW w:w="1368" w:type="dxa"/>
+          </w:tcPr>
+          <w:p/>
+        </w:tc>
+      </w:tr>
+      <w:tr>
+        <w:tc>
+          <w:tcPr>
+            <w:tcW w:w="1638" w:type="dxa"/>
+          </w:tcPr>
+          <w:p>
+            <w:proofErr w:type="spellStart"/>
+            <w:r>
+              <w:t>updatePhoto</w:t>
+            </w:r>
+            <w:r>
+              <w:t>Group</w:t>
+            </w:r>
+            <w:proofErr w:type="spellEnd"/>
+          </w:p>
+        </w:tc>
+        <w:tc>
+          <w:tcPr>
+            <w:tcW w:w="2970" w:type="dxa"/>
+          </w:tcPr>
+          <w:p/>
+        </w:tc>
+        <w:tc>
+          <w:tcPr>
+            <w:tcW w:w="1800" w:type="dxa"/>
+          </w:tcPr>
+          <w:p/>
+        </w:tc>
+        <w:tc>
+          <w:tcPr>
+            <w:tcW w:w="1800" w:type="dxa"/>
+          </w:tcPr>
+          <w:p/>
+        </w:tc>
+        <w:tc>
+          <w:tcPr>
+            <w:tcW w:w="1368" w:type="dxa"/>
+          </w:tcPr>
+          <w:p/>
+        </w:tc>
+      </w:tr>
+      <w:tr>
+        <w:tc>
+          <w:tcPr>
+            <w:tcW w:w="1638" w:type="dxa"/>
+            <w:vMerge w:val="restart"/>
+          </w:tcPr>
+          <w:p>
+            <w:proofErr w:type="spellStart"/>
+            <w:proofErr w:type="gramStart"/>
+            <w:r>
+              <w:t>i</w:t>
+            </w:r>
+            <w:proofErr w:type="spellEnd"/>
+            <w:r>
+              <w:t xml:space="preserve"> :</w:t>
+            </w:r>
+            <w:proofErr w:type="gramEnd"/>
+            <w:r>
+              <w:t xml:space="preserve"> </w:t>
+            </w:r>
+            <w:proofErr w:type="spellStart"/>
+            <w:r>
+              <w:t>Int</w:t>
+            </w:r>
+            <w:proofErr w:type="spellEnd"/>
+            <w:r>
+              <w:t>, n : Name, report! : Report</w:t>
+            </w:r>
+          </w:p>
+        </w:tc>
+        <w:tc>
+          <w:tcPr>
+            <w:tcW w:w="6570" w:type="dxa"/>
+            <w:gridSpan w:val="3"/>
+          </w:tcPr>
+          <w:p>
+            <w:pPr>
+              <w:jc w:val="center"/>
+            </w:pPr>
+            <w:proofErr w:type="spellStart"/>
+            <w:r>
+              <w:t>ownerName</w:t>
+            </w:r>
+            <w:proofErr w:type="spellEnd"/>
+            <w:r>
+              <w:t xml:space="preserve"> in </w:t>
+            </w:r>
+            <w:proofErr w:type="spellStart"/>
+            <w:r>
+              <w:t>loggedIn</w:t>
+            </w:r>
+            <w:proofErr w:type="spellEnd"/>
+          </w:p>
+        </w:tc>
+        <w:tc>
+          <w:tcPr>
+            <w:tcW w:w="1368" w:type="dxa"/>
+          </w:tcPr>
+          <w:p>
+            <w:proofErr w:type="spellStart"/>
+            <w:r>
+              <w:t>ownerName</w:t>
+            </w:r>
+            <w:proofErr w:type="spellEnd"/>
+            <w:r>
+              <w:t xml:space="preserve"> !in </w:t>
+            </w:r>
+            <w:proofErr w:type="spellStart"/>
+            <w:r>
+              <w:t>loggedIn</w:t>
+            </w:r>
+            <w:proofErr w:type="spellEnd"/>
+          </w:p>
+        </w:tc>
+      </w:tr>
+      <w:tr>
+        <w:tc>
+          <w:tcPr>
+            <w:tcW w:w="1638" w:type="dxa"/>
+            <w:vMerge/>
+          </w:tcPr>
+          <w:p/>
+        </w:tc>
+        <w:tc>
+          <w:tcPr>
+            <w:tcW w:w="4770" w:type="dxa"/>
+            <w:gridSpan w:val="2"/>
+          </w:tcPr>
+          <w:p>
+            <w:pPr>
+              <w:jc w:val="center"/>
+            </w:pPr>
+            <w:proofErr w:type="spellStart"/>
+            <w:r>
+              <w:t>i</w:t>
+            </w:r>
+            <w:proofErr w:type="spellEnd"/>
+            <w:r>
+              <w:t xml:space="preserve"> in </w:t>
+            </w:r>
+            <w:proofErr w:type="spellStart"/>
+            <w:r>
+              <w:t>dom</w:t>
+            </w:r>
+            <w:proofErr w:type="spellEnd"/>
+            <w:r>
+              <w:t>[</w:t>
+            </w:r>
+            <w:proofErr w:type="spellStart"/>
+            <w:r>
+              <w:t>photoAt</w:t>
+            </w:r>
+            <w:proofErr w:type="spellEnd"/>
+            <w:r>
+              <w:t>]</w:t>
+            </w:r>
+          </w:p>
+        </w:tc>
+        <w:tc>
+          <w:tcPr>
+            <w:tcW w:w="1800" w:type="dxa"/>
+          </w:tcPr>
+          <w:p>
+            <w:pPr>
+              <w:jc w:val="center"/>
+            </w:pPr>
+            <w:proofErr w:type="spellStart"/>
+            <w:r>
+              <w:t>i</w:t>
+            </w:r>
+            <w:proofErr w:type="spellEnd"/>
+            <w:r>
+              <w:t xml:space="preserve"> !in </w:t>
+            </w:r>
+            <w:proofErr w:type="spellStart"/>
+            <w:r>
+              <w:t>dom</w:t>
+            </w:r>
+            <w:proofErr w:type="spellEnd"/>
+            <w:r>
+              <w:t>[</w:t>
+            </w:r>
+            <w:proofErr w:type="spellStart"/>
+            <w:r>
+              <w:t>photoAt</w:t>
+            </w:r>
+            <w:proofErr w:type="spellEnd"/>
+            <w:r>
+              <w:t>]</w:t>
+            </w:r>
+          </w:p>
+        </w:tc>
+        <w:tc>
+          <w:tcPr>
+            <w:tcW w:w="1368" w:type="dxa"/>
+          </w:tcPr>
+          <w:p>
+            <w:r>
+              <w:t>true</w:t>
+            </w:r>
+          </w:p>
+        </w:tc>
+      </w:tr>
+      <w:tr>
+        <w:tc>
+          <w:tcPr>
+            <w:tcW w:w="1638" w:type="dxa"/>
+            <w:vMerge/>
+          </w:tcPr>
+          <w:p/>
+        </w:tc>
+        <w:tc>
+          <w:tcPr>
+            <w:tcW w:w="2970" w:type="dxa"/>
+          </w:tcPr>
+          <w:p>
+            <w:r>
+              <w:t xml:space="preserve">n in </w:t>
+            </w:r>
+            <w:proofErr w:type="spellStart"/>
+            <w:r>
+              <w:t>dom</w:t>
+            </w:r>
+            <w:proofErr w:type="spellEnd"/>
+            <w:r>
+              <w:t>[groups]</w:t>
+            </w:r>
+          </w:p>
+        </w:tc>
+        <w:tc>
+          <w:tcPr>
+            <w:tcW w:w="1800" w:type="dxa"/>
+          </w:tcPr>
+          <w:p>
+            <w:r>
+              <w:t xml:space="preserve">n !in </w:t>
+            </w:r>
+            <w:proofErr w:type="spellStart"/>
+            <w:r>
+              <w:t>dom</w:t>
+            </w:r>
+            <w:proofErr w:type="spellEnd"/>
+            <w:r>
+              <w:t>[groups]</w:t>
+            </w:r>
+          </w:p>
+        </w:tc>
+        <w:tc>
+          <w:tcPr>
+            <w:tcW w:w="1800" w:type="dxa"/>
+          </w:tcPr>
+          <w:p>
+            <w:r>
+              <w:t>true</w:t>
+            </w:r>
+          </w:p>
+        </w:tc>
+        <w:tc>
+          <w:tcPr>
+            <w:tcW w:w="1368" w:type="dxa"/>
+          </w:tcPr>
+          <w:p>
+            <w:r>
+              <w:t>true</w:t>
+            </w:r>
+          </w:p>
+        </w:tc>
+      </w:tr>
+      <w:tr>
+        <w:tc>
+          <w:tcPr>
+            <w:tcW w:w="1638" w:type="dxa"/>
+          </w:tcPr>
+          <w:p>
+            <w:proofErr w:type="spellStart"/>
+            <w:r>
+              <w:t>groupPhotos</w:t>
+            </w:r>
+            <w:proofErr w:type="spellEnd"/>
+          </w:p>
+        </w:tc>
+        <w:tc>
+          <w:tcPr>
+            <w:tcW w:w="2970" w:type="dxa"/>
+          </w:tcPr>
+          <w:p>
+            <w:proofErr w:type="spellStart"/>
+            <w:r>
+              <w:t>groupPhotos</w:t>
+            </w:r>
+            <w:proofErr w:type="spellEnd"/>
+            <w:r>
+              <w:t xml:space="preserve"> ++ </w:t>
+            </w:r>
+            <w:proofErr w:type="spellStart"/>
+            <w:r>
+              <w:t>photoAt</w:t>
+            </w:r>
+            <w:proofErr w:type="spellEnd"/>
+            <w:r>
+              <w:t>[</w:t>
+            </w:r>
+            <w:proofErr w:type="spellStart"/>
+            <w:r>
+              <w:t>i</w:t>
+            </w:r>
+            <w:proofErr w:type="spellEnd"/>
+            <w:r>
+              <w:t>] -&gt; groups[n]</w:t>
+            </w:r>
+          </w:p>
+        </w:tc>
+        <w:tc>
+          <w:tcPr>
+            <w:tcW w:w="1800" w:type="dxa"/>
+          </w:tcPr>
+          <w:p>
+            <w:r>
+              <w:t>=</w:t>
+            </w:r>
+          </w:p>
+        </w:tc>
+        <w:tc>
+          <w:tcPr>
+            <w:tcW w:w="1800" w:type="dxa"/>
+          </w:tcPr>
+          <w:p>
+            <w:r>
+              <w:t>=</w:t>
+            </w:r>
+          </w:p>
+        </w:tc>
+        <w:tc>
+          <w:tcPr>
+            <w:tcW w:w="1368" w:type="dxa"/>
+          </w:tcPr>
+          <w:p>
+            <w:r>
+              <w:t>=</w:t>
+            </w:r>
+          </w:p>
+        </w:tc>
+      </w:tr>
+      <w:tr>
+        <w:tc>
+          <w:tcPr>
+            <w:tcW w:w="1638" w:type="dxa"/>
+          </w:tcPr>
+          <w:p>
+            <w:proofErr w:type="gramStart"/>
+            <w:r>
+              <w:t>report</w:t>
+            </w:r>
+            <w:proofErr w:type="gramEnd"/>
+            <w:r>
+              <w:t>!</w:t>
+            </w:r>
+          </w:p>
+        </w:tc>
+        <w:tc>
+          <w:tcPr>
+            <w:tcW w:w="2970" w:type="dxa"/>
+          </w:tcPr>
+          <w:p>
+            <w:r>
+              <w:t>OK</w:t>
+            </w:r>
+          </w:p>
+        </w:tc>
+        <w:tc>
+          <w:tcPr>
+            <w:tcW w:w="1800" w:type="dxa"/>
+          </w:tcPr>
+          <w:p>
+            <w:r>
+              <w:t>NO_GROUP</w:t>
+            </w:r>
+          </w:p>
+        </w:tc>
+        <w:tc>
+          <w:tcPr>
+            <w:tcW w:w="1800" w:type="dxa"/>
+          </w:tcPr>
+          <w:p>
+            <w:r>
+              <w:t>NO_PHOTO</w:t>
+            </w:r>
+          </w:p>
+        </w:tc>
+        <w:tc>
+          <w:tcPr>
+            <w:tcW w:w="1368" w:type="dxa"/>
           </w:tcPr>
           <w:p>
             <w:r>
@@ -5307,4 +6718,16 @@
   <a:objectDefaults/>
   <a:extraClrSchemeLst/>
 </a:theme>
+</file>
+
+<file path=customXml/item1.xml><?xml version="1.0" encoding="utf-8"?>
+<b:Sources xmlns:b="http://schemas.openxmlformats.org/officeDocument/2006/bibliography" xmlns="http://schemas.openxmlformats.org/officeDocument/2006/bibliography" SelectedStyle="\APA.XSL" StyleName="APA"/>
+</file>
+
+<file path=customXml/itemProps1.xml><?xml version="1.0" encoding="utf-8"?>
+<ds:datastoreItem xmlns:ds="http://schemas.openxmlformats.org/officeDocument/2006/customXml" ds:itemID="{516AED34-71BD-4E1F-BC86-3F0270A08183}">
+  <ds:schemaRefs>
+    <ds:schemaRef ds:uri="http://schemas.openxmlformats.org/officeDocument/2006/bibliography"/>
+  </ds:schemaRefs>
+</ds:datastoreItem>
 </file>
</xml_diff>

<commit_message>
full album now running under finefit
</commit_message>
<xml_diff>
--- a/demos/album_pl/full/spec.docx
+++ b/demos/album_pl/full/spec.docx
@@ -313,8 +313,24 @@
           </w:p>
         </w:tc>
       </w:tr>
+      <w:tr>
+        <w:tc>
+          <w:tcPr>
+            <w:tcW w:w="9576" w:type="dxa"/>
+          </w:tcPr>
+          <w:p>
+            <w:r>
+              <w:t>AUTH_FAILED</w:t>
+            </w:r>
+          </w:p>
+        </w:tc>
+      </w:tr>
     </w:tbl>
-    <w:p/>
+    <w:p>
+      <w:r>
+        <w:t xml:space="preserve"> </w:t>
+      </w:r>
+    </w:p>
     <w:p/>
     <w:tbl>
       <w:tblPr>
@@ -356,6 +372,7 @@
           <w:p>
             <w:proofErr w:type="spellStart"/>
             <w:r>
+              <w:lastRenderedPageBreak/>
               <w:t>photoAt</w:t>
             </w:r>
             <w:proofErr w:type="spellEnd"/>
@@ -385,7 +402,6 @@
           <w:p>
             <w:proofErr w:type="spellStart"/>
             <w:r>
-              <w:lastRenderedPageBreak/>
               <w:t>ownerName</w:t>
             </w:r>
             <w:proofErr w:type="spellEnd"/>
@@ -874,6 +890,36 @@
           </w:tcPr>
           <w:p>
             <w:r>
+              <w:t>OWNER_NAME</w:t>
+            </w:r>
+          </w:p>
+        </w:tc>
+      </w:tr>
+      <w:tr>
+        <w:tc>
+          <w:tcPr>
+            <w:tcW w:w="4788" w:type="dxa"/>
+          </w:tcPr>
+          <w:p>
+            <w:proofErr w:type="spellStart"/>
+            <w:r>
+              <w:t>l</w:t>
+            </w:r>
+            <w:r>
+              <w:t>o</w:t>
+            </w:r>
+            <w:r>
+              <w:t>ggedIn</w:t>
+            </w:r>
+            <w:proofErr w:type="spellEnd"/>
+          </w:p>
+        </w:tc>
+        <w:tc>
+          <w:tcPr>
+            <w:tcW w:w="4788" w:type="dxa"/>
+          </w:tcPr>
+          <w:p>
+            <w:r>
               <w:t>none</w:t>
             </w:r>
           </w:p>
@@ -885,11 +931,9 @@
             <w:tcW w:w="4788" w:type="dxa"/>
           </w:tcPr>
           <w:p>
-            <w:proofErr w:type="spellStart"/>
-            <w:r>
-              <w:t>lggedIn</w:t>
-            </w:r>
-            <w:proofErr w:type="spellEnd"/>
+            <w:r>
+              <w:t>passwords</w:t>
+            </w:r>
           </w:p>
         </w:tc>
         <w:tc>
@@ -898,35 +942,13 @@
           </w:tcPr>
           <w:p>
             <w:r>
-              <w:t>none</w:t>
-            </w:r>
-          </w:p>
-        </w:tc>
-      </w:tr>
-      <w:tr>
-        <w:tc>
-          <w:tcPr>
-            <w:tcW w:w="4788" w:type="dxa"/>
-          </w:tcPr>
-          <w:p>
-            <w:r>
-              <w:t>passwords</w:t>
-            </w:r>
-          </w:p>
-        </w:tc>
-        <w:tc>
-          <w:tcPr>
-            <w:tcW w:w="4788" w:type="dxa"/>
-          </w:tcPr>
-          <w:p>
-            <w:r>
               <w:t>OWNER</w:t>
             </w:r>
             <w:r>
               <w:t xml:space="preserve"> -&gt; </w:t>
             </w:r>
             <w:r>
-              <w:t xml:space="preserve">OWNER </w:t>
+              <w:t>OWNER</w:t>
             </w:r>
             <w:r>
               <w:t>_</w:t>
@@ -1658,7 +1680,7 @@
           </w:tcPr>
           <w:p>
             <w:r>
-              <w:t>=</w:t>
+              <w:t>none</w:t>
             </w:r>
           </w:p>
         </w:tc>
@@ -1950,7 +1972,13 @@
           <w:p>
             <w:proofErr w:type="spellStart"/>
             <w:r>
-              <w:t>photoAt.delte</w:t>
+              <w:t>photoAt.del</w:t>
+            </w:r>
+            <w:r>
+              <w:t>e</w:t>
+            </w:r>
+            <w:r>
+              <w:t>te</w:t>
             </w:r>
             <w:proofErr w:type="spellEnd"/>
             <w:r>
@@ -2410,6 +2438,24 @@
       </w:tr>
     </w:tbl>
     <w:p/>
+    <w:p>
+      <w:proofErr w:type="spellStart"/>
+      <w:r>
+        <w:t>FineFit</w:t>
+      </w:r>
+      <w:proofErr w:type="spellEnd"/>
+      <w:r>
+        <w:t xml:space="preserve"> found a bug in the </w:t>
+      </w:r>
+      <w:proofErr w:type="spellStart"/>
+      <w:r>
+        <w:t>updateUser</w:t>
+      </w:r>
+      <w:proofErr w:type="spellEnd"/>
+      <w:r>
+        <w:t xml:space="preserve"> specification. Originally the yellow colored cell contained '=' but this is obviously a mistake because when we add a new user we must also add their password.</w:t>
+      </w:r>
+    </w:p>
     <w:tbl>
       <w:tblPr>
         <w:tblStyle w:val="TableGrid"/>
@@ -2702,6 +2748,8 @@
             <w:r>
               <w:t>passwords</w:t>
             </w:r>
+            <w:bookmarkStart w:id="0" w:name="_GoBack"/>
+            <w:bookmarkEnd w:id="0"/>
           </w:p>
         </w:tc>
         <w:tc>
@@ -2710,8 +2758,40 @@
             <w:gridSpan w:val="2"/>
           </w:tcPr>
           <w:p>
-            <w:r>
-              <w:t>passwords + (passwords[n] -&gt; p)</w:t>
+            <w:pPr>
+              <w:rPr>
+                <w:highlight w:val="yellow"/>
+              </w:rPr>
+            </w:pPr>
+            <w:r>
+              <w:rPr>
+                <w:highlight w:val="yellow"/>
+              </w:rPr>
+              <w:t>passwords +</w:t>
+            </w:r>
+            <w:r>
+              <w:rPr>
+                <w:highlight w:val="yellow"/>
+              </w:rPr>
+              <w:t>+</w:t>
+            </w:r>
+            <w:r>
+              <w:rPr>
+                <w:highlight w:val="yellow"/>
+              </w:rPr>
+              <w:t xml:space="preserve"> (</w:t>
+            </w:r>
+            <w:r>
+              <w:rPr>
+                <w:highlight w:val="yellow"/>
+              </w:rPr>
+              <w:t>users</w:t>
+            </w:r>
+            <w:r>
+              <w:rPr>
+                <w:highlight w:val="yellow"/>
+              </w:rPr>
+              <w:t>[n] -&gt; p)</w:t>
             </w:r>
           </w:p>
         </w:tc>
@@ -2720,8 +2800,16 @@
             <w:tcW w:w="2970" w:type="dxa"/>
           </w:tcPr>
           <w:p>
-            <w:r>
-              <w:t>=</w:t>
+            <w:pPr>
+              <w:rPr>
+                <w:highlight w:val="yellow"/>
+              </w:rPr>
+            </w:pPr>
+            <w:r>
+              <w:rPr>
+                <w:highlight w:val="yellow"/>
+              </w:rPr>
+              <w:t>passwords + (users[n] -&gt; p)</w:t>
             </w:r>
           </w:p>
         </w:tc>
@@ -3307,6 +3395,9 @@
           </w:tcPr>
           <w:p>
             <w:r>
+              <w:t xml:space="preserve">Ignore </w:t>
+            </w:r>
+            <w:r>
               <w:t>Operation</w:t>
             </w:r>
           </w:p>
@@ -3693,7 +3784,7 @@
           </w:tcPr>
           <w:p>
             <w:r>
-              <w:t>REMOVE_OWNER</w:t>
+              <w:t>REM_OWNER</w:t>
             </w:r>
           </w:p>
         </w:tc>
@@ -3704,6 +3795,9 @@
           <w:p>
             <w:r>
               <w:t>MISSING_USER</w:t>
+            </w:r>
+            <w:r>
+              <w:t>S</w:t>
             </w:r>
           </w:p>
         </w:tc>
@@ -3900,8 +3994,6 @@
             <w:r>
               <w:t>ownerGroupName</w:t>
             </w:r>
-            <w:bookmarkStart w:id="0" w:name="_GoBack"/>
-            <w:bookmarkEnd w:id="0"/>
             <w:proofErr w:type="spellEnd"/>
           </w:p>
         </w:tc>
@@ -4023,13 +4115,22 @@
             <w:proofErr w:type="spellEnd"/>
             <w:proofErr w:type="gramEnd"/>
             <w:r>
-              <w:t xml:space="preserve"> :&gt; Group </w:t>
+              <w:t xml:space="preserve"> :&gt; </w:t>
+            </w:r>
+            <w:r>
+              <w:t>(</w:t>
+            </w:r>
+            <w:r>
+              <w:t xml:space="preserve">Group </w:t>
             </w:r>
             <w:r>
               <w:t>-</w:t>
             </w:r>
             <w:r>
               <w:t xml:space="preserve"> n</w:t>
+            </w:r>
+            <w:r>
+              <w:t>)</w:t>
             </w:r>
           </w:p>
         </w:tc>
@@ -6725,7 +6826,7 @@
 </file>
 
 <file path=customXml/itemProps1.xml><?xml version="1.0" encoding="utf-8"?>
-<ds:datastoreItem xmlns:ds="http://schemas.openxmlformats.org/officeDocument/2006/customXml" ds:itemID="{516AED34-71BD-4E1F-BC86-3F0270A08183}">
+<ds:datastoreItem xmlns:ds="http://schemas.openxmlformats.org/officeDocument/2006/customXml" ds:itemID="{B3316F11-6521-4DA3-9762-5265768BBEC6}">
   <ds:schemaRefs>
     <ds:schemaRef ds:uri="http://schemas.openxmlformats.org/officeDocument/2006/bibliography"/>
   </ds:schemaRefs>

</xml_diff>